<commit_message>
limpieza words y mejora de template
</commit_message>
<xml_diff>
--- a/src/templates/plantilla-reporte-web.docx
+++ b/src/templates/plantilla-reporte-web.docx
@@ -3,127 +3,361 @@
 <w:document xmlns:wpc="http://schemas.microsoft.com/office/word/2010/wordprocessingCanvas" xmlns:cx="http://schemas.microsoft.com/office/drawing/2014/chartex" xmlns:cx1="http://schemas.microsoft.com/office/drawing/2015/9/8/chartex" xmlns:cx2="http://schemas.microsoft.com/office/drawing/2015/10/21/chartex" xmlns:cx3="http://schemas.microsoft.com/office/drawing/2016/5/9/chartex" xmlns:cx4="http://schemas.microsoft.com/office/drawing/2016/5/10/chartex" xmlns:cx5="http://schemas.microsoft.com/office/drawing/2016/5/11/chartex" xmlns:cx6="http://schemas.microsoft.com/office/drawing/2016/5/12/chartex" xmlns:cx7="http://schemas.microsoft.com/office/drawing/2016/5/13/chartex" xmlns:cx8="http://schemas.microsoft.com/office/drawing/2016/5/14/chartex" xmlns:mc="http://schemas.openxmlformats.org/markup-compatibility/2006" xmlns:aink="http://schemas.microsoft.com/office/drawing/2016/ink" xmlns:am3d="http://schemas.microsoft.com/office/drawing/2017/model3d" xmlns:o="urn:schemas-microsoft-com:office:office" xmlns:oel="http://schemas.microsoft.com/office/2019/extlst" xmlns:r="http://schemas.openxmlformats.org/officeDocument/2006/relationships" xmlns:m="http://schemas.openxmlformats.org/officeDocument/2006/math" xmlns:v="urn:schemas-microsoft-com:vml" xmlns:wp14="http://schemas.microsoft.com/office/word/2010/wordprocessingDrawing" xmlns:wp="http://schemas.openxmlformats.org/drawingml/2006/wordprocessingDrawing" xmlns:w10="urn:schemas-microsoft-com:office:word" xmlns:w="http://schemas.openxmlformats.org/wordprocessingml/2006/main" xmlns:w14="http://schemas.microsoft.com/office/word/2010/wordml" xmlns:w15="http://schemas.microsoft.com/office/word/2012/wordml" xmlns:w16cex="http://schemas.microsoft.com/office/word/2018/wordml/cex" xmlns:w16cid="http://schemas.microsoft.com/office/word/2016/wordml/cid" xmlns:w16="http://schemas.microsoft.com/office/word/2018/wordml" xmlns:w16du="http://schemas.microsoft.com/office/word/2023/wordml/word16du" xmlns:w16sdtdh="http://schemas.microsoft.com/office/word/2020/wordml/sdtdatahash" xmlns:w16sdtfl="http://schemas.microsoft.com/office/word/2024/wordml/sdtformatlock" xmlns:w16se="http://schemas.microsoft.com/office/word/2015/wordml/symex" xmlns:wpg="http://schemas.microsoft.com/office/word/2010/wordprocessingGroup" xmlns:wpi="http://schemas.microsoft.com/office/word/2010/wordprocessingInk" xmlns:wne="http://schemas.microsoft.com/office/word/2006/wordml" xmlns:wps="http://schemas.microsoft.com/office/word/2010/wordprocessingShape" mc:Ignorable="w14 w15 w16se w16cid w16 w16cex w16sdtdh w16sdtfl w16du wp14">
   <w:body>
     <w:p>
-      <w:r>
-        <w:t>Documento: Informe de Pruebas Automatizadas de WEB</w:t>
-      </w:r>
-    </w:p>
-    <w:p>
-      <w:r>
-        <w:t xml:space="preserve">Fecha: {{ INS </w:t>
-      </w:r>
-      <w:proofErr w:type="spellStart"/>
-      <w:r>
+      <w:pPr>
+        <w:rPr>
+          <w:lang w:val="en-GB"/>
+        </w:rPr>
+      </w:pPr>
+      <w:proofErr w:type="spellStart"/>
+      <w:r>
+        <w:rPr>
+          <w:lang w:val="en-GB"/>
+        </w:rPr>
+        <w:t>Documento</w:t>
+      </w:r>
+      <w:proofErr w:type="spellEnd"/>
+      <w:r>
+        <w:rPr>
+          <w:lang w:val="en-GB"/>
+        </w:rPr>
+        <w:t xml:space="preserve">: Informe de </w:t>
+      </w:r>
+      <w:proofErr w:type="spellStart"/>
+      <w:r>
+        <w:rPr>
+          <w:lang w:val="en-GB"/>
+        </w:rPr>
+        <w:t>Pruebas</w:t>
+      </w:r>
+      <w:proofErr w:type="spellEnd"/>
+      <w:r>
+        <w:rPr>
+          <w:lang w:val="en-GB"/>
+        </w:rPr>
+        <w:t xml:space="preserve"> </w:t>
+      </w:r>
+      <w:proofErr w:type="spellStart"/>
+      <w:r>
+        <w:rPr>
+          <w:lang w:val="en-GB"/>
+        </w:rPr>
+        <w:t>Automatizadas</w:t>
+      </w:r>
+      <w:proofErr w:type="spellEnd"/>
+      <w:r>
+        <w:rPr>
+          <w:lang w:val="en-GB"/>
+        </w:rPr>
+        <w:t xml:space="preserve"> de WEB</w:t>
+      </w:r>
+    </w:p>
+    <w:p>
+      <w:pPr>
+        <w:rPr>
+          <w:lang w:val="en-GB"/>
+        </w:rPr>
+      </w:pPr>
+      <w:proofErr w:type="spellStart"/>
+      <w:r>
+        <w:rPr>
+          <w:lang w:val="en-GB"/>
+        </w:rPr>
+        <w:t>Fecha</w:t>
+      </w:r>
+      <w:proofErr w:type="spellEnd"/>
+      <w:r>
+        <w:rPr>
+          <w:lang w:val="en-GB"/>
+        </w:rPr>
+        <w:t xml:space="preserve">: {{ INS </w:t>
+      </w:r>
+      <w:proofErr w:type="spellStart"/>
+      <w:r>
+        <w:rPr>
+          <w:lang w:val="en-GB"/>
+        </w:rPr>
         <w:t>summary.executionDate</w:t>
       </w:r>
       <w:proofErr w:type="spellEnd"/>
       <w:r>
+        <w:rPr>
+          <w:lang w:val="en-GB"/>
+        </w:rPr>
         <w:t xml:space="preserve"> }}</w:t>
       </w:r>
     </w:p>
     <w:p>
-      <w:r>
-        <w:t xml:space="preserve">Ambiente: {{ INS </w:t>
-      </w:r>
-      <w:proofErr w:type="spellStart"/>
-      <w:r>
+      <w:pPr>
+        <w:rPr>
+          <w:lang w:val="en-GB"/>
+        </w:rPr>
+      </w:pPr>
+      <w:proofErr w:type="spellStart"/>
+      <w:r>
+        <w:rPr>
+          <w:lang w:val="en-GB"/>
+        </w:rPr>
+        <w:t>Ambiente</w:t>
+      </w:r>
+      <w:proofErr w:type="spellEnd"/>
+      <w:r>
+        <w:rPr>
+          <w:lang w:val="en-GB"/>
+        </w:rPr>
+        <w:t xml:space="preserve">: {{ INS </w:t>
+      </w:r>
+      <w:proofErr w:type="spellStart"/>
+      <w:r>
+        <w:rPr>
+          <w:lang w:val="en-GB"/>
+        </w:rPr>
         <w:t>summary.environment</w:t>
       </w:r>
       <w:proofErr w:type="spellEnd"/>
       <w:r>
+        <w:rPr>
+          <w:lang w:val="en-GB"/>
+        </w:rPr>
         <w:t xml:space="preserve"> }}</w:t>
       </w:r>
     </w:p>
     <w:p>
-      <w:r>
-        <w:t xml:space="preserve">Navegador: {{ INS </w:t>
-      </w:r>
-      <w:proofErr w:type="spellStart"/>
-      <w:r>
+      <w:pPr>
+        <w:rPr>
+          <w:lang w:val="en-GB"/>
+        </w:rPr>
+      </w:pPr>
+      <w:proofErr w:type="spellStart"/>
+      <w:r>
+        <w:rPr>
+          <w:lang w:val="en-GB"/>
+        </w:rPr>
+        <w:t>Navegador</w:t>
+      </w:r>
+      <w:proofErr w:type="spellEnd"/>
+      <w:r>
+        <w:rPr>
+          <w:lang w:val="en-GB"/>
+        </w:rPr>
+        <w:t xml:space="preserve">: {{ INS </w:t>
+      </w:r>
+      <w:proofErr w:type="spellStart"/>
+      <w:r>
+        <w:rPr>
+          <w:lang w:val="en-GB"/>
+        </w:rPr>
         <w:t>summary.browser</w:t>
       </w:r>
       <w:proofErr w:type="spellEnd"/>
       <w:r>
+        <w:rPr>
+          <w:lang w:val="en-GB"/>
+        </w:rPr>
         <w:t xml:space="preserve"> }}</w:t>
       </w:r>
     </w:p>
     <w:p>
-      <w:r>
-        <w:t xml:space="preserve">Resumen: {{ INS </w:t>
-      </w:r>
-      <w:proofErr w:type="spellStart"/>
-      <w:r>
+      <w:pPr>
+        <w:rPr>
+          <w:lang w:val="en-GB"/>
+        </w:rPr>
+      </w:pPr>
+      <w:proofErr w:type="spellStart"/>
+      <w:r>
+        <w:rPr>
+          <w:lang w:val="en-GB"/>
+        </w:rPr>
+        <w:t>Resumen</w:t>
+      </w:r>
+      <w:proofErr w:type="spellEnd"/>
+      <w:r>
+        <w:rPr>
+          <w:lang w:val="en-GB"/>
+        </w:rPr>
+        <w:t xml:space="preserve">: {{ INS </w:t>
+      </w:r>
+      <w:proofErr w:type="spellStart"/>
+      <w:r>
+        <w:rPr>
+          <w:lang w:val="en-GB"/>
+        </w:rPr>
         <w:t>summary.passed</w:t>
       </w:r>
       <w:proofErr w:type="spellEnd"/>
       <w:r>
+        <w:rPr>
+          <w:lang w:val="en-GB"/>
+        </w:rPr>
         <w:t xml:space="preserve"> }}/{{ INS </w:t>
       </w:r>
       <w:proofErr w:type="spellStart"/>
       <w:r>
+        <w:rPr>
+          <w:lang w:val="en-GB"/>
+        </w:rPr>
         <w:t>summary.total</w:t>
       </w:r>
       <w:proofErr w:type="spellEnd"/>
       <w:r>
+        <w:rPr>
+          <w:lang w:val="en-GB"/>
+        </w:rPr>
+        <w:t xml:space="preserve"> }} tests </w:t>
+      </w:r>
+      <w:proofErr w:type="spellStart"/>
+      <w:r>
+        <w:rPr>
+          <w:lang w:val="en-GB"/>
+        </w:rPr>
+        <w:t>pasaron</w:t>
+      </w:r>
+      <w:proofErr w:type="spellEnd"/>
+      <w:r>
+        <w:rPr>
+          <w:lang w:val="en-GB"/>
+        </w:rPr>
+        <w:t xml:space="preserve"> ({{ INS </w:t>
+      </w:r>
+      <w:proofErr w:type="spellStart"/>
+      <w:r>
+        <w:rPr>
+          <w:lang w:val="en-GB"/>
+        </w:rPr>
+        <w:t>summary.failed</w:t>
+      </w:r>
+      <w:proofErr w:type="spellEnd"/>
+      <w:r>
+        <w:rPr>
+          <w:lang w:val="en-GB"/>
+        </w:rPr>
         <w:t xml:space="preserve"> }} </w:t>
       </w:r>
       <w:proofErr w:type="spellStart"/>
       <w:r>
-        <w:t>tests</w:t>
-      </w:r>
-      <w:proofErr w:type="spellEnd"/>
-      <w:r>
-        <w:t xml:space="preserve"> pasaron ({{ INS </w:t>
-      </w:r>
-      <w:proofErr w:type="spellStart"/>
-      <w:r>
-        <w:t>summary.failed</w:t>
-      </w:r>
-      <w:proofErr w:type="spellEnd"/>
-      <w:r>
-        <w:t xml:space="preserve"> }} fallaron)</w:t>
-      </w:r>
-    </w:p>
-    <w:p>
-      <w:r>
-        <w:t xml:space="preserve">Duración total: {{ INS </w:t>
-      </w:r>
-      <w:proofErr w:type="spellStart"/>
-      <w:r>
+        <w:rPr>
+          <w:lang w:val="en-GB"/>
+        </w:rPr>
+        <w:t>fallaron</w:t>
+      </w:r>
+      <w:proofErr w:type="spellEnd"/>
+      <w:r>
+        <w:rPr>
+          <w:lang w:val="en-GB"/>
+        </w:rPr>
+        <w:t>)</w:t>
+      </w:r>
+    </w:p>
+    <w:p>
+      <w:pPr>
+        <w:rPr>
+          <w:lang w:val="en-GB"/>
+        </w:rPr>
+      </w:pPr>
+      <w:proofErr w:type="spellStart"/>
+      <w:r>
+        <w:rPr>
+          <w:lang w:val="en-GB"/>
+        </w:rPr>
+        <w:t>Duración</w:t>
+      </w:r>
+      <w:proofErr w:type="spellEnd"/>
+      <w:r>
+        <w:rPr>
+          <w:lang w:val="en-GB"/>
+        </w:rPr>
+        <w:t xml:space="preserve"> total: {{ INS </w:t>
+      </w:r>
+      <w:proofErr w:type="spellStart"/>
+      <w:r>
+        <w:rPr>
+          <w:lang w:val="en-GB"/>
+        </w:rPr>
         <w:t>summary.duration</w:t>
       </w:r>
       <w:proofErr w:type="spellEnd"/>
       <w:r>
-        <w:t xml:space="preserve"> }}ms</w:t>
-      </w:r>
-    </w:p>
-    <w:p/>
-    <w:p>
-      <w:r>
+        <w:rPr>
+          <w:lang w:val="en-GB"/>
+        </w:rPr>
+        <w:t xml:space="preserve"> }}</w:t>
+      </w:r>
+      <w:proofErr w:type="spellStart"/>
+      <w:r>
+        <w:rPr>
+          <w:lang w:val="en-GB"/>
+        </w:rPr>
+        <w:t>ms</w:t>
+      </w:r>
+      <w:proofErr w:type="spellEnd"/>
+    </w:p>
+    <w:p>
+      <w:pPr>
+        <w:rPr>
+          <w:lang w:val="en-GB"/>
+        </w:rPr>
+      </w:pPr>
+    </w:p>
+    <w:p>
+      <w:pPr>
+        <w:rPr>
+          <w:lang w:val="en-GB"/>
+        </w:rPr>
+      </w:pPr>
+      <w:r>
+        <w:rPr>
+          <w:lang w:val="en-GB"/>
+        </w:rPr>
         <w:t xml:space="preserve">{{ FOR suite IN </w:t>
       </w:r>
       <w:proofErr w:type="spellStart"/>
       <w:r>
+        <w:rPr>
+          <w:lang w:val="en-GB"/>
+        </w:rPr>
         <w:t>testSuites</w:t>
       </w:r>
       <w:proofErr w:type="spellEnd"/>
       <w:r>
+        <w:rPr>
+          <w:lang w:val="en-GB"/>
+        </w:rPr>
         <w:t xml:space="preserve"> }}</w:t>
       </w:r>
     </w:p>
     <w:p>
-      <w:r>
+      <w:pPr>
+        <w:rPr>
+          <w:lang w:val="en-GB"/>
+        </w:rPr>
+      </w:pPr>
+      <w:r>
+        <w:rPr>
+          <w:lang w:val="en-GB"/>
+        </w:rPr>
         <w:t>SUITE DE PRUEBAS: {{ INS $</w:t>
       </w:r>
       <w:proofErr w:type="spellStart"/>
       <w:r>
+        <w:rPr>
+          <w:lang w:val="en-GB"/>
+        </w:rPr>
         <w:t>suite.suiteName</w:t>
       </w:r>
       <w:proofErr w:type="spellEnd"/>
       <w:r>
+        <w:rPr>
+          <w:lang w:val="en-GB"/>
+        </w:rPr>
         <w:t xml:space="preserve"> }}</w:t>
       </w:r>
     </w:p>
-    <w:p/>
+    <w:p>
+      <w:pPr>
+        <w:rPr>
+          <w:lang w:val="en-GB"/>
+        </w:rPr>
+      </w:pPr>
+    </w:p>
     <w:p>
       <w:pPr>
         <w:rPr>
@@ -188,7 +422,7 @@
         <w:rPr>
           <w:lang w:val="en-GB"/>
         </w:rPr>
-        <w:t>Estado: {{ INS $</w:t>
+        <w:t>{{ IF $</w:t>
       </w:r>
       <w:proofErr w:type="spellStart"/>
       <w:r>
@@ -202,35 +436,177 @@
         <w:rPr>
           <w:lang w:val="en-GB"/>
         </w:rPr>
+        <w:t xml:space="preserve"> === 'passed' }}</w:t>
+      </w:r>
+    </w:p>
+    <w:p>
+      <w:pPr>
+        <w:rPr>
+          <w:lang w:val="en-GB"/>
+        </w:rPr>
+      </w:pPr>
+      <w:r>
+        <w:rPr>
+          <w:lang w:val="en-GB"/>
+        </w:rPr>
+        <w:t>Estado: PASSED</w:t>
+      </w:r>
+    </w:p>
+    <w:p>
+      <w:pPr>
+        <w:rPr>
+          <w:lang w:val="en-GB"/>
+        </w:rPr>
+      </w:pPr>
+      <w:r>
+        <w:rPr>
+          <w:lang w:val="en-GB"/>
+        </w:rPr>
+        <w:t>{{ END-IF $</w:t>
+      </w:r>
+      <w:proofErr w:type="spellStart"/>
+      <w:r>
+        <w:rPr>
+          <w:lang w:val="en-GB"/>
+        </w:rPr>
+        <w:t>test.status</w:t>
+      </w:r>
+      <w:proofErr w:type="spellEnd"/>
+      <w:r>
+        <w:rPr>
+          <w:lang w:val="en-GB"/>
+        </w:rPr>
+        <w:t xml:space="preserve"> === 'passed' }}</w:t>
+      </w:r>
+    </w:p>
+    <w:p>
+      <w:pPr>
+        <w:rPr>
+          <w:lang w:val="en-GB"/>
+        </w:rPr>
+      </w:pPr>
+      <w:r>
+        <w:rPr>
+          <w:lang w:val="en-GB"/>
+        </w:rPr>
+        <w:t>{{ IF $</w:t>
+      </w:r>
+      <w:proofErr w:type="spellStart"/>
+      <w:r>
+        <w:rPr>
+          <w:lang w:val="en-GB"/>
+        </w:rPr>
+        <w:t>test.status</w:t>
+      </w:r>
+      <w:proofErr w:type="spellEnd"/>
+      <w:r>
+        <w:rPr>
+          <w:lang w:val="en-GB"/>
+        </w:rPr>
+        <w:t xml:space="preserve"> === 'failed' }}</w:t>
+      </w:r>
+    </w:p>
+    <w:p>
+      <w:pPr>
+        <w:rPr>
+          <w:lang w:val="en-GB"/>
+        </w:rPr>
+      </w:pPr>
+      <w:r>
+        <w:rPr>
+          <w:lang w:val="en-GB"/>
+        </w:rPr>
+        <w:t>Estado: FAILED</w:t>
+      </w:r>
+    </w:p>
+    <w:p>
+      <w:pPr>
+        <w:rPr>
+          <w:lang w:val="en-GB"/>
+        </w:rPr>
+      </w:pPr>
+      <w:r>
+        <w:rPr>
+          <w:lang w:val="en-GB"/>
+        </w:rPr>
+        <w:t>{{ END-IF $</w:t>
+      </w:r>
+      <w:proofErr w:type="spellStart"/>
+      <w:r>
+        <w:rPr>
+          <w:lang w:val="en-GB"/>
+        </w:rPr>
+        <w:t>test.status</w:t>
+      </w:r>
+      <w:proofErr w:type="spellEnd"/>
+      <w:r>
+        <w:rPr>
+          <w:lang w:val="en-GB"/>
+        </w:rPr>
+        <w:t xml:space="preserve"> === 'failed' }}</w:t>
+      </w:r>
+    </w:p>
+    <w:p>
+      <w:pPr>
+        <w:rPr>
+          <w:lang w:val="en-GB"/>
+        </w:rPr>
+      </w:pPr>
+      <w:proofErr w:type="spellStart"/>
+      <w:r>
+        <w:rPr>
+          <w:lang w:val="en-GB"/>
+        </w:rPr>
+        <w:t>Duración</w:t>
+      </w:r>
+      <w:proofErr w:type="spellEnd"/>
+      <w:r>
+        <w:rPr>
+          <w:lang w:val="en-GB"/>
+        </w:rPr>
+        <w:t>: {{ INS $</w:t>
+      </w:r>
+      <w:proofErr w:type="spellStart"/>
+      <w:r>
+        <w:rPr>
+          <w:lang w:val="en-GB"/>
+        </w:rPr>
+        <w:t>test.duration</w:t>
+      </w:r>
+      <w:proofErr w:type="spellEnd"/>
+      <w:r>
+        <w:rPr>
+          <w:lang w:val="en-GB"/>
+        </w:rPr>
         <w:t xml:space="preserve"> }}</w:t>
       </w:r>
-    </w:p>
-    <w:p>
-      <w:pPr>
-        <w:rPr>
-          <w:lang w:val="en-GB"/>
-        </w:rPr>
-      </w:pPr>
-      <w:proofErr w:type="spellStart"/>
-      <w:r>
-        <w:rPr>
-          <w:lang w:val="en-GB"/>
-        </w:rPr>
-        <w:t>Duración</w:t>
-      </w:r>
-      <w:proofErr w:type="spellEnd"/>
-      <w:r>
-        <w:rPr>
-          <w:lang w:val="en-GB"/>
-        </w:rPr>
-        <w:t>: {{ INS $</w:t>
-      </w:r>
-      <w:proofErr w:type="spellStart"/>
-      <w:r>
-        <w:rPr>
-          <w:lang w:val="en-GB"/>
-        </w:rPr>
-        <w:t>test.duration</w:t>
+      <w:proofErr w:type="spellStart"/>
+      <w:r>
+        <w:rPr>
+          <w:lang w:val="en-GB"/>
+        </w:rPr>
+        <w:t>ms</w:t>
+      </w:r>
+      <w:proofErr w:type="spellEnd"/>
+    </w:p>
+    <w:p>
+      <w:pPr>
+        <w:rPr>
+          <w:lang w:val="en-GB"/>
+        </w:rPr>
+      </w:pPr>
+      <w:r>
+        <w:rPr>
+          <w:lang w:val="en-GB"/>
+        </w:rPr>
+        <w:t>{{ IF $</w:t>
+      </w:r>
+      <w:proofErr w:type="spellStart"/>
+      <w:r>
+        <w:rPr>
+          <w:lang w:val="en-GB"/>
+        </w:rPr>
+        <w:t>test.errorMessage</w:t>
       </w:r>
       <w:proofErr w:type="spellEnd"/>
       <w:r>
@@ -239,26 +615,18 @@
         </w:rPr>
         <w:t xml:space="preserve"> }}</w:t>
       </w:r>
-      <w:proofErr w:type="spellStart"/>
-      <w:r>
-        <w:rPr>
-          <w:lang w:val="en-GB"/>
-        </w:rPr>
-        <w:t>ms</w:t>
-      </w:r>
-      <w:proofErr w:type="spellEnd"/>
-    </w:p>
-    <w:p>
-      <w:pPr>
-        <w:rPr>
-          <w:lang w:val="en-GB"/>
-        </w:rPr>
-      </w:pPr>
-      <w:r>
-        <w:rPr>
-          <w:lang w:val="en-GB"/>
-        </w:rPr>
-        <w:t>{{ IF $</w:t>
+    </w:p>
+    <w:p>
+      <w:pPr>
+        <w:rPr>
+          <w:lang w:val="en-GB"/>
+        </w:rPr>
+      </w:pPr>
+      <w:r>
+        <w:rPr>
+          <w:lang w:val="en-GB"/>
+        </w:rPr>
+        <w:t>Error: {{ INS $</w:t>
       </w:r>
       <w:proofErr w:type="spellStart"/>
       <w:r>
@@ -285,7 +653,7 @@
         <w:rPr>
           <w:lang w:val="en-GB"/>
         </w:rPr>
-        <w:t>Error: {{ INS $</w:t>
+        <w:t>{{ END-IF $</w:t>
       </w:r>
       <w:proofErr w:type="spellStart"/>
       <w:r>
@@ -312,39 +680,13 @@
         <w:rPr>
           <w:lang w:val="en-GB"/>
         </w:rPr>
-        <w:t>{{ END-IF $</w:t>
-      </w:r>
-      <w:proofErr w:type="spellStart"/>
-      <w:r>
-        <w:rPr>
-          <w:lang w:val="en-GB"/>
-        </w:rPr>
-        <w:t>test.errorMessage</w:t>
-      </w:r>
-      <w:proofErr w:type="spellEnd"/>
-      <w:r>
-        <w:rPr>
-          <w:lang w:val="en-GB"/>
-        </w:rPr>
-        <w:t xml:space="preserve"> }}</w:t>
-      </w:r>
-    </w:p>
-    <w:p>
-      <w:pPr>
-        <w:rPr>
-          <w:lang w:val="en-GB"/>
-        </w:rPr>
-      </w:pPr>
-      <w:r>
-        <w:rPr>
-          <w:lang w:val="en-GB"/>
-        </w:rPr>
         <w:t>{{ END-FOR test }}</w:t>
       </w:r>
     </w:p>
     <w:p>
       <w:pPr>
         <w:rPr>
+          <w:u w:val="single"/>
           <w:lang w:val="en-GB"/>
         </w:rPr>
       </w:pPr>

</xml_diff>

<commit_message>
funciona reporte ok con hook en fra
</commit_message>
<xml_diff>
--- a/src/templates/plantilla-reporte-web.docx
+++ b/src/templates/plantilla-reporte-web.docx
@@ -5,39 +5,83 @@
     <w:p>
       <w:pPr>
         <w:rPr>
-          <w:u w:val="single"/>
-        </w:rPr>
-      </w:pPr>
-      <w:r>
-        <w:rPr>
-          <w:u w:val="single"/>
-        </w:rPr>
-        <w:t>Documento: Informe de Pruebas Automatizadas de WEB</w:t>
-      </w:r>
-    </w:p>
-    <w:p>
-      <w:pPr>
-        <w:rPr>
-          <w:u w:val="single"/>
-        </w:rPr>
-      </w:pPr>
-      <w:r>
-        <w:rPr>
-          <w:u w:val="single"/>
-        </w:rPr>
-        <w:t xml:space="preserve">Fecha: {{ INS </w:t>
-      </w:r>
-      <w:proofErr w:type="spellStart"/>
-      <w:r>
-        <w:rPr>
-          <w:u w:val="single"/>
+          <w:lang w:val="en-GB"/>
+        </w:rPr>
+      </w:pPr>
+      <w:proofErr w:type="spellStart"/>
+      <w:r>
+        <w:rPr>
+          <w:lang w:val="en-GB"/>
+        </w:rPr>
+        <w:t>Documento</w:t>
+      </w:r>
+      <w:proofErr w:type="spellEnd"/>
+      <w:r>
+        <w:rPr>
+          <w:lang w:val="en-GB"/>
+        </w:rPr>
+        <w:t xml:space="preserve">: Informe de </w:t>
+      </w:r>
+      <w:proofErr w:type="spellStart"/>
+      <w:r>
+        <w:rPr>
+          <w:lang w:val="en-GB"/>
+        </w:rPr>
+        <w:t>Pruebas</w:t>
+      </w:r>
+      <w:proofErr w:type="spellEnd"/>
+      <w:r>
+        <w:rPr>
+          <w:lang w:val="en-GB"/>
+        </w:rPr>
+        <w:t xml:space="preserve"> </w:t>
+      </w:r>
+      <w:proofErr w:type="spellStart"/>
+      <w:r>
+        <w:rPr>
+          <w:lang w:val="en-GB"/>
+        </w:rPr>
+        <w:t>Automatizadas</w:t>
+      </w:r>
+      <w:proofErr w:type="spellEnd"/>
+      <w:r>
+        <w:rPr>
+          <w:lang w:val="en-GB"/>
+        </w:rPr>
+        <w:t xml:space="preserve"> de WEB</w:t>
+      </w:r>
+    </w:p>
+    <w:p>
+      <w:pPr>
+        <w:rPr>
+          <w:lang w:val="en-GB"/>
+        </w:rPr>
+      </w:pPr>
+      <w:proofErr w:type="spellStart"/>
+      <w:r>
+        <w:rPr>
+          <w:lang w:val="en-GB"/>
+        </w:rPr>
+        <w:t>Fecha</w:t>
+      </w:r>
+      <w:proofErr w:type="spellEnd"/>
+      <w:r>
+        <w:rPr>
+          <w:lang w:val="en-GB"/>
+        </w:rPr>
+        <w:t xml:space="preserve">: {{ INS </w:t>
+      </w:r>
+      <w:proofErr w:type="spellStart"/>
+      <w:r>
+        <w:rPr>
+          <w:lang w:val="en-GB"/>
         </w:rPr>
         <w:t>summary.executionDate</w:t>
       </w:r>
       <w:proofErr w:type="spellEnd"/>
       <w:r>
         <w:rPr>
-          <w:u w:val="single"/>
+          <w:lang w:val="en-GB"/>
         </w:rPr>
         <w:t xml:space="preserve"> }}</w:t>
       </w:r>
@@ -45,26 +89,34 @@
     <w:p>
       <w:pPr>
         <w:rPr>
-          <w:u w:val="single"/>
-        </w:rPr>
-      </w:pPr>
-      <w:r>
-        <w:rPr>
-          <w:u w:val="single"/>
-        </w:rPr>
-        <w:t xml:space="preserve">Ambiente: {{ INS </w:t>
-      </w:r>
-      <w:proofErr w:type="spellStart"/>
-      <w:r>
-        <w:rPr>
-          <w:u w:val="single"/>
+          <w:lang w:val="en-GB"/>
+        </w:rPr>
+      </w:pPr>
+      <w:proofErr w:type="spellStart"/>
+      <w:r>
+        <w:rPr>
+          <w:lang w:val="en-GB"/>
+        </w:rPr>
+        <w:t>Ambiente</w:t>
+      </w:r>
+      <w:proofErr w:type="spellEnd"/>
+      <w:r>
+        <w:rPr>
+          <w:lang w:val="en-GB"/>
+        </w:rPr>
+        <w:t xml:space="preserve">: {{ INS </w:t>
+      </w:r>
+      <w:proofErr w:type="spellStart"/>
+      <w:r>
+        <w:rPr>
+          <w:lang w:val="en-GB"/>
         </w:rPr>
         <w:t>summary.environment</w:t>
       </w:r>
       <w:proofErr w:type="spellEnd"/>
       <w:r>
         <w:rPr>
-          <w:u w:val="single"/>
+          <w:lang w:val="en-GB"/>
         </w:rPr>
         <w:t xml:space="preserve"> }}</w:t>
       </w:r>
@@ -72,26 +124,34 @@
     <w:p>
       <w:pPr>
         <w:rPr>
-          <w:u w:val="single"/>
-        </w:rPr>
-      </w:pPr>
-      <w:r>
-        <w:rPr>
-          <w:u w:val="single"/>
-        </w:rPr>
-        <w:t xml:space="preserve">Navegador: {{ INS </w:t>
-      </w:r>
-      <w:proofErr w:type="spellStart"/>
-      <w:r>
-        <w:rPr>
-          <w:u w:val="single"/>
+          <w:lang w:val="en-GB"/>
+        </w:rPr>
+      </w:pPr>
+      <w:proofErr w:type="spellStart"/>
+      <w:r>
+        <w:rPr>
+          <w:lang w:val="en-GB"/>
+        </w:rPr>
+        <w:t>Navegador</w:t>
+      </w:r>
+      <w:proofErr w:type="spellEnd"/>
+      <w:r>
+        <w:rPr>
+          <w:lang w:val="en-GB"/>
+        </w:rPr>
+        <w:t xml:space="preserve">: {{ INS </w:t>
+      </w:r>
+      <w:proofErr w:type="spellStart"/>
+      <w:r>
+        <w:rPr>
+          <w:lang w:val="en-GB"/>
         </w:rPr>
         <w:t>summary.browser</w:t>
       </w:r>
       <w:proofErr w:type="spellEnd"/>
       <w:r>
         <w:rPr>
-          <w:u w:val="single"/>
+          <w:lang w:val="en-GB"/>
         </w:rPr>
         <w:t xml:space="preserve"> }}</w:t>
       </w:r>
@@ -99,129 +159,167 @@
     <w:p>
       <w:pPr>
         <w:rPr>
-          <w:u w:val="single"/>
-        </w:rPr>
-      </w:pPr>
-      <w:r>
-        <w:rPr>
-          <w:u w:val="single"/>
-        </w:rPr>
-        <w:t xml:space="preserve">Resumen: {{ INS </w:t>
-      </w:r>
-      <w:proofErr w:type="spellStart"/>
-      <w:r>
-        <w:rPr>
-          <w:u w:val="single"/>
+          <w:lang w:val="en-GB"/>
+        </w:rPr>
+      </w:pPr>
+      <w:proofErr w:type="spellStart"/>
+      <w:r>
+        <w:rPr>
+          <w:lang w:val="en-GB"/>
+        </w:rPr>
+        <w:t>Resumen</w:t>
+      </w:r>
+      <w:proofErr w:type="spellEnd"/>
+      <w:r>
+        <w:rPr>
+          <w:lang w:val="en-GB"/>
+        </w:rPr>
+        <w:t xml:space="preserve">: {{ INS </w:t>
+      </w:r>
+      <w:proofErr w:type="spellStart"/>
+      <w:r>
+        <w:rPr>
+          <w:lang w:val="en-GB"/>
         </w:rPr>
         <w:t>summary.passed</w:t>
       </w:r>
       <w:proofErr w:type="spellEnd"/>
       <w:r>
         <w:rPr>
-          <w:u w:val="single"/>
+          <w:lang w:val="en-GB"/>
         </w:rPr>
         <w:t xml:space="preserve"> }}/{{ INS </w:t>
       </w:r>
       <w:proofErr w:type="spellStart"/>
       <w:r>
         <w:rPr>
-          <w:u w:val="single"/>
+          <w:lang w:val="en-GB"/>
         </w:rPr>
         <w:t>summary.total</w:t>
       </w:r>
       <w:proofErr w:type="spellEnd"/>
       <w:r>
         <w:rPr>
-          <w:u w:val="single"/>
+          <w:lang w:val="en-GB"/>
+        </w:rPr>
+        <w:t xml:space="preserve"> }} tests </w:t>
+      </w:r>
+      <w:proofErr w:type="spellStart"/>
+      <w:r>
+        <w:rPr>
+          <w:lang w:val="en-GB"/>
+        </w:rPr>
+        <w:t>pasaron</w:t>
+      </w:r>
+      <w:proofErr w:type="spellEnd"/>
+      <w:r>
+        <w:rPr>
+          <w:lang w:val="en-GB"/>
+        </w:rPr>
+        <w:t xml:space="preserve"> ({{ INS </w:t>
+      </w:r>
+      <w:proofErr w:type="spellStart"/>
+      <w:r>
+        <w:rPr>
+          <w:lang w:val="en-GB"/>
+        </w:rPr>
+        <w:t>summary.failed</w:t>
+      </w:r>
+      <w:proofErr w:type="spellEnd"/>
+      <w:r>
+        <w:rPr>
+          <w:lang w:val="en-GB"/>
         </w:rPr>
         <w:t xml:space="preserve"> }} </w:t>
       </w:r>
       <w:proofErr w:type="spellStart"/>
       <w:r>
         <w:rPr>
-          <w:u w:val="single"/>
-        </w:rPr>
-        <w:t>tests</w:t>
-      </w:r>
-      <w:proofErr w:type="spellEnd"/>
-      <w:r>
-        <w:rPr>
-          <w:u w:val="single"/>
-        </w:rPr>
-        <w:t xml:space="preserve"> pasaron ({{ INS </w:t>
-      </w:r>
-      <w:proofErr w:type="spellStart"/>
-      <w:r>
-        <w:rPr>
-          <w:u w:val="single"/>
-        </w:rPr>
-        <w:t>summary.failed</w:t>
-      </w:r>
-      <w:proofErr w:type="spellEnd"/>
-      <w:r>
-        <w:rPr>
-          <w:u w:val="single"/>
-        </w:rPr>
-        <w:t xml:space="preserve"> }} fallaron)</w:t>
-      </w:r>
-    </w:p>
-    <w:p>
-      <w:pPr>
-        <w:rPr>
-          <w:u w:val="single"/>
-        </w:rPr>
-      </w:pPr>
-      <w:r>
-        <w:rPr>
-          <w:u w:val="single"/>
-        </w:rPr>
-        <w:t xml:space="preserve">Duración total: {{ INS </w:t>
-      </w:r>
-      <w:proofErr w:type="spellStart"/>
-      <w:r>
-        <w:rPr>
-          <w:u w:val="single"/>
+          <w:lang w:val="en-GB"/>
+        </w:rPr>
+        <w:t>fallaron</w:t>
+      </w:r>
+      <w:proofErr w:type="spellEnd"/>
+      <w:r>
+        <w:rPr>
+          <w:lang w:val="en-GB"/>
+        </w:rPr>
+        <w:t>)</w:t>
+      </w:r>
+    </w:p>
+    <w:p>
+      <w:pPr>
+        <w:rPr>
+          <w:lang w:val="en-GB"/>
+        </w:rPr>
+      </w:pPr>
+      <w:proofErr w:type="spellStart"/>
+      <w:r>
+        <w:rPr>
+          <w:lang w:val="en-GB"/>
+        </w:rPr>
+        <w:t>Duración</w:t>
+      </w:r>
+      <w:proofErr w:type="spellEnd"/>
+      <w:r>
+        <w:rPr>
+          <w:lang w:val="en-GB"/>
+        </w:rPr>
+        <w:t xml:space="preserve"> total: {{ INS </w:t>
+      </w:r>
+      <w:proofErr w:type="spellStart"/>
+      <w:r>
+        <w:rPr>
+          <w:lang w:val="en-GB"/>
         </w:rPr>
         <w:t>summary.duration</w:t>
       </w:r>
       <w:proofErr w:type="spellEnd"/>
       <w:r>
         <w:rPr>
-          <w:u w:val="single"/>
-        </w:rPr>
-        <w:t xml:space="preserve"> }}ms</w:t>
-      </w:r>
-    </w:p>
-    <w:p>
-      <w:pPr>
-        <w:rPr>
-          <w:u w:val="single"/>
-        </w:rPr>
-      </w:pPr>
-    </w:p>
-    <w:p>
-      <w:pPr>
-        <w:rPr>
-          <w:u w:val="single"/>
-        </w:rPr>
-      </w:pPr>
-      <w:r>
-        <w:rPr>
-          <w:u w:val="single"/>
+          <w:lang w:val="en-GB"/>
+        </w:rPr>
+        <w:t xml:space="preserve"> }}</w:t>
+      </w:r>
+      <w:proofErr w:type="spellStart"/>
+      <w:r>
+        <w:rPr>
+          <w:lang w:val="en-GB"/>
+        </w:rPr>
+        <w:t>ms</w:t>
+      </w:r>
+      <w:proofErr w:type="spellEnd"/>
+    </w:p>
+    <w:p>
+      <w:pPr>
+        <w:rPr>
+          <w:lang w:val="en-GB"/>
+        </w:rPr>
+      </w:pPr>
+    </w:p>
+    <w:p>
+      <w:pPr>
+        <w:rPr>
+          <w:lang w:val="en-GB"/>
+        </w:rPr>
+      </w:pPr>
+      <w:r>
+        <w:rPr>
+          <w:lang w:val="en-GB"/>
         </w:rPr>
         <w:t xml:space="preserve">{{ FOR suite IN </w:t>
       </w:r>
       <w:proofErr w:type="spellStart"/>
       <w:r>
         <w:rPr>
-          <w:u w:val="single"/>
+          <w:lang w:val="en-GB"/>
         </w:rPr>
         <w:t>testSuites</w:t>
       </w:r>
       <w:proofErr w:type="spellEnd"/>
       <w:r>
         <w:rPr>
-          <w:u w:val="single"/>
+          <w:lang w:val="en-GB"/>
         </w:rPr>
         <w:t xml:space="preserve"> }}</w:t>
       </w:r>
@@ -229,26 +327,26 @@
     <w:p>
       <w:pPr>
         <w:rPr>
-          <w:u w:val="single"/>
-        </w:rPr>
-      </w:pPr>
-      <w:r>
-        <w:rPr>
-          <w:u w:val="single"/>
+          <w:lang w:val="en-GB"/>
+        </w:rPr>
+      </w:pPr>
+      <w:r>
+        <w:rPr>
+          <w:lang w:val="en-GB"/>
         </w:rPr>
         <w:t>SUITE DE PRUEBAS: {{ INS $</w:t>
       </w:r>
       <w:proofErr w:type="spellStart"/>
       <w:r>
         <w:rPr>
-          <w:u w:val="single"/>
+          <w:lang w:val="en-GB"/>
         </w:rPr>
         <w:t>suite.suiteName</w:t>
       </w:r>
       <w:proofErr w:type="spellEnd"/>
       <w:r>
         <w:rPr>
-          <w:u w:val="single"/>
+          <w:lang w:val="en-GB"/>
         </w:rPr>
         <w:t xml:space="preserve"> }}</w:t>
       </w:r>
@@ -256,65 +354,99 @@
     <w:p>
       <w:pPr>
         <w:rPr>
-          <w:u w:val="single"/>
-        </w:rPr>
-      </w:pPr>
-    </w:p>
-    <w:p>
-      <w:pPr>
-        <w:rPr>
-          <w:u w:val="single"/>
-          <w:lang w:val="en-GB"/>
-        </w:rPr>
-      </w:pPr>
-      <w:r>
-        <w:rPr>
-          <w:u w:val="single"/>
-          <w:lang w:val="en-GB"/>
-        </w:rPr>
-        <w:t>{{ FOR test IN $suite.tests }}</w:t>
-      </w:r>
-    </w:p>
-    <w:p>
-      <w:pPr>
-        <w:rPr>
-          <w:u w:val="single"/>
-          <w:lang w:val="en-GB"/>
-        </w:rPr>
-      </w:pPr>
-      <w:r>
-        <w:rPr>
-          <w:u w:val="single"/>
-          <w:lang w:val="en-GB"/>
-        </w:rPr>
-        <w:t>Test: {{ INS $test.testName }}</w:t>
-      </w:r>
-    </w:p>
-    <w:p>
-      <w:pPr>
-        <w:rPr>
-          <w:u w:val="single"/>
-          <w:lang w:val="en-GB"/>
-        </w:rPr>
-      </w:pPr>
-      <w:r>
-        <w:rPr>
-          <w:u w:val="single"/>
-          <w:lang w:val="en-GB"/>
-        </w:rPr>
-        <w:t>{{ IF $test.status === 'passed' }}</w:t>
-      </w:r>
-    </w:p>
-    <w:p>
-      <w:pPr>
-        <w:rPr>
-          <w:u w:val="single"/>
-          <w:lang w:val="en-GB"/>
-        </w:rPr>
-      </w:pPr>
-      <w:r>
-        <w:rPr>
-          <w:u w:val="single"/>
+          <w:lang w:val="en-GB"/>
+        </w:rPr>
+      </w:pPr>
+    </w:p>
+    <w:p>
+      <w:pPr>
+        <w:rPr>
+          <w:lang w:val="en-GB"/>
+        </w:rPr>
+      </w:pPr>
+      <w:r>
+        <w:rPr>
+          <w:lang w:val="en-GB"/>
+        </w:rPr>
+        <w:t>{{ FOR test IN $</w:t>
+      </w:r>
+      <w:proofErr w:type="spellStart"/>
+      <w:r>
+        <w:rPr>
+          <w:lang w:val="en-GB"/>
+        </w:rPr>
+        <w:t>suite.tests</w:t>
+      </w:r>
+      <w:proofErr w:type="spellEnd"/>
+      <w:r>
+        <w:rPr>
+          <w:lang w:val="en-GB"/>
+        </w:rPr>
+        <w:t xml:space="preserve"> }}</w:t>
+      </w:r>
+    </w:p>
+    <w:p>
+      <w:pPr>
+        <w:rPr>
+          <w:lang w:val="en-GB"/>
+        </w:rPr>
+      </w:pPr>
+      <w:r>
+        <w:rPr>
+          <w:lang w:val="en-GB"/>
+        </w:rPr>
+        <w:t>Test: {{ INS $</w:t>
+      </w:r>
+      <w:proofErr w:type="spellStart"/>
+      <w:r>
+        <w:rPr>
+          <w:lang w:val="en-GB"/>
+        </w:rPr>
+        <w:t>test.testName</w:t>
+      </w:r>
+      <w:proofErr w:type="spellEnd"/>
+      <w:r>
+        <w:rPr>
+          <w:lang w:val="en-GB"/>
+        </w:rPr>
+        <w:t xml:space="preserve"> }}</w:t>
+      </w:r>
+    </w:p>
+    <w:p>
+      <w:pPr>
+        <w:rPr>
+          <w:lang w:val="en-GB"/>
+        </w:rPr>
+      </w:pPr>
+      <w:r>
+        <w:rPr>
+          <w:lang w:val="en-GB"/>
+        </w:rPr>
+        <w:t>{{ IF $</w:t>
+      </w:r>
+      <w:proofErr w:type="spellStart"/>
+      <w:r>
+        <w:rPr>
+          <w:lang w:val="en-GB"/>
+        </w:rPr>
+        <w:t>test.status</w:t>
+      </w:r>
+      <w:proofErr w:type="spellEnd"/>
+      <w:r>
+        <w:rPr>
+          <w:lang w:val="en-GB"/>
+        </w:rPr>
+        <w:t xml:space="preserve"> === 'passed' }}</w:t>
+      </w:r>
+    </w:p>
+    <w:p>
+      <w:pPr>
+        <w:rPr>
+          <w:lang w:val="en-GB"/>
+        </w:rPr>
+      </w:pPr>
+      <w:r>
+        <w:rPr>
           <w:lang w:val="en-GB"/>
         </w:rPr>
         <w:t>Estado: PASSED</w:t>
@@ -323,43 +455,65 @@
     <w:p>
       <w:pPr>
         <w:rPr>
-          <w:u w:val="single"/>
-          <w:lang w:val="en-GB"/>
-        </w:rPr>
-      </w:pPr>
-      <w:r>
-        <w:rPr>
-          <w:u w:val="single"/>
-          <w:lang w:val="en-GB"/>
-        </w:rPr>
-        <w:t>{{ END-IF $test.status === 'passed' }}</w:t>
-      </w:r>
-    </w:p>
-    <w:p>
-      <w:pPr>
-        <w:rPr>
-          <w:u w:val="single"/>
-          <w:lang w:val="en-GB"/>
-        </w:rPr>
-      </w:pPr>
-      <w:r>
-        <w:rPr>
-          <w:u w:val="single"/>
-          <w:lang w:val="en-GB"/>
-        </w:rPr>
-        <w:t>{{ IF $test.status === 'failed' }}</w:t>
-      </w:r>
-    </w:p>
-    <w:p>
-      <w:pPr>
-        <w:rPr>
-          <w:u w:val="single"/>
-          <w:lang w:val="en-GB"/>
-        </w:rPr>
-      </w:pPr>
-      <w:r>
-        <w:rPr>
-          <w:u w:val="single"/>
+          <w:lang w:val="en-GB"/>
+        </w:rPr>
+      </w:pPr>
+      <w:r>
+        <w:rPr>
+          <w:lang w:val="en-GB"/>
+        </w:rPr>
+        <w:t>{{ END-IF $</w:t>
+      </w:r>
+      <w:proofErr w:type="spellStart"/>
+      <w:r>
+        <w:rPr>
+          <w:lang w:val="en-GB"/>
+        </w:rPr>
+        <w:t>test.status</w:t>
+      </w:r>
+      <w:proofErr w:type="spellEnd"/>
+      <w:r>
+        <w:rPr>
+          <w:lang w:val="en-GB"/>
+        </w:rPr>
+        <w:t xml:space="preserve"> === 'passed' }}</w:t>
+      </w:r>
+    </w:p>
+    <w:p>
+      <w:pPr>
+        <w:rPr>
+          <w:lang w:val="en-GB"/>
+        </w:rPr>
+      </w:pPr>
+      <w:r>
+        <w:rPr>
+          <w:lang w:val="en-GB"/>
+        </w:rPr>
+        <w:t>{{ IF $</w:t>
+      </w:r>
+      <w:proofErr w:type="spellStart"/>
+      <w:r>
+        <w:rPr>
+          <w:lang w:val="en-GB"/>
+        </w:rPr>
+        <w:t>test.status</w:t>
+      </w:r>
+      <w:proofErr w:type="spellEnd"/>
+      <w:r>
+        <w:rPr>
+          <w:lang w:val="en-GB"/>
+        </w:rPr>
+        <w:t xml:space="preserve"> === 'failed' }}</w:t>
+      </w:r>
+    </w:p>
+    <w:p>
+      <w:pPr>
+        <w:rPr>
+          <w:lang w:val="en-GB"/>
+        </w:rPr>
+      </w:pPr>
+      <w:r>
+        <w:rPr>
           <w:lang w:val="en-GB"/>
         </w:rPr>
         <w:t>Estado: FAILED</w:t>
@@ -368,143 +522,402 @@
     <w:p>
       <w:pPr>
         <w:rPr>
-          <w:u w:val="single"/>
-          <w:lang w:val="en-GB"/>
-        </w:rPr>
-      </w:pPr>
-      <w:r>
-        <w:rPr>
-          <w:u w:val="single"/>
-          <w:lang w:val="en-GB"/>
-        </w:rPr>
-        <w:t>{{ END-IF $test.status === 'failed' }}</w:t>
-      </w:r>
-    </w:p>
-    <w:p>
-      <w:pPr>
-        <w:rPr>
-          <w:u w:val="single"/>
-          <w:lang w:val="en-GB"/>
-        </w:rPr>
-      </w:pPr>
-      <w:r>
-        <w:rPr>
-          <w:u w:val="single"/>
-          <w:lang w:val="en-GB"/>
-        </w:rPr>
-        <w:t>Duración: {{ INS $test.duration }}ms</w:t>
-      </w:r>
-    </w:p>
-    <w:p>
-      <w:pPr>
-        <w:rPr>
-          <w:u w:val="single"/>
-          <w:lang w:val="en-GB"/>
-        </w:rPr>
-      </w:pPr>
-      <w:r>
-        <w:rPr>
-          <w:u w:val="single"/>
-          <w:lang w:val="en-GB"/>
-        </w:rPr>
-        <w:t>{{ IF $test.errorMessage }}</w:t>
-      </w:r>
-    </w:p>
-    <w:p>
-      <w:pPr>
-        <w:rPr>
-          <w:u w:val="single"/>
-          <w:lang w:val="en-GB"/>
-        </w:rPr>
-      </w:pPr>
-      <w:r>
-        <w:rPr>
-          <w:u w:val="single"/>
-          <w:lang w:val="en-GB"/>
-        </w:rPr>
-        <w:t>Error: {{ INS $test.errorMessage }}</w:t>
-      </w:r>
-    </w:p>
-    <w:p>
-      <w:pPr>
-        <w:rPr>
-          <w:u w:val="single"/>
-          <w:lang w:val="en-GB"/>
-        </w:rPr>
-      </w:pPr>
-      <w:r>
-        <w:rPr>
-          <w:u w:val="single"/>
-          <w:lang w:val="en-GB"/>
-        </w:rPr>
-        <w:t>{{ END-IF $test.errorMessage }}</w:t>
-      </w:r>
-    </w:p>
-    <w:p>
-      <w:pPr>
-        <w:rPr>
-          <w:u w:val="single"/>
-          <w:lang w:val="en-GB"/>
-        </w:rPr>
-      </w:pPr>
-      <w:r>
-        <w:rPr>
-          <w:u w:val="single"/>
-          <w:lang w:val="en-GB"/>
-        </w:rPr>
-        <w:t>{{ IF $test.screenshotPath }}</w:t>
-      </w:r>
-    </w:p>
-    <w:p>
-      <w:pPr>
-        <w:rPr>
-          <w:u w:val="single"/>
-          <w:lang w:val="en-GB"/>
-        </w:rPr>
-      </w:pPr>
-      <w:r>
-        <w:rPr>
-          <w:u w:val="single"/>
-          <w:lang w:val="en-GB"/>
-        </w:rPr>
-        <w:t>Screenshot guardado en: {{ INS $test.screenshotPath }}</w:t>
-      </w:r>
-    </w:p>
-    <w:p>
-      <w:pPr>
-        <w:rPr>
-          <w:u w:val="single"/>
-          <w:lang w:val="en-GB"/>
-        </w:rPr>
-      </w:pPr>
-      <w:r>
-        <w:rPr>
-          <w:u w:val="single"/>
+          <w:lang w:val="en-GB"/>
+        </w:rPr>
+      </w:pPr>
+      <w:r>
+        <w:rPr>
+          <w:lang w:val="en-GB"/>
+        </w:rPr>
+        <w:t>{{ END-IF $</w:t>
+      </w:r>
+      <w:proofErr w:type="spellStart"/>
+      <w:r>
+        <w:rPr>
+          <w:lang w:val="en-GB"/>
+        </w:rPr>
+        <w:t>test.status</w:t>
+      </w:r>
+      <w:proofErr w:type="spellEnd"/>
+      <w:r>
+        <w:rPr>
+          <w:lang w:val="en-GB"/>
+        </w:rPr>
+        <w:t xml:space="preserve"> === 'failed' }}</w:t>
+      </w:r>
+    </w:p>
+    <w:p>
+      <w:pPr>
+        <w:rPr>
+          <w:lang w:val="en-GB"/>
+        </w:rPr>
+      </w:pPr>
+      <w:proofErr w:type="spellStart"/>
+      <w:r>
+        <w:rPr>
+          <w:lang w:val="en-GB"/>
+        </w:rPr>
+        <w:t>Duración</w:t>
+      </w:r>
+      <w:proofErr w:type="spellEnd"/>
+      <w:r>
+        <w:rPr>
+          <w:lang w:val="en-GB"/>
+        </w:rPr>
+        <w:t>: {{ INS $</w:t>
+      </w:r>
+      <w:proofErr w:type="spellStart"/>
+      <w:r>
+        <w:rPr>
+          <w:lang w:val="en-GB"/>
+        </w:rPr>
+        <w:t>test.duration</w:t>
+      </w:r>
+      <w:proofErr w:type="spellEnd"/>
+      <w:r>
+        <w:rPr>
+          <w:lang w:val="en-GB"/>
+        </w:rPr>
+        <w:t xml:space="preserve"> }}</w:t>
+      </w:r>
+      <w:proofErr w:type="spellStart"/>
+      <w:r>
+        <w:rPr>
+          <w:lang w:val="en-GB"/>
+        </w:rPr>
+        <w:t>ms</w:t>
+      </w:r>
+      <w:proofErr w:type="spellEnd"/>
+    </w:p>
+    <w:p>
+      <w:pPr>
+        <w:rPr>
+          <w:lang w:val="en-GB"/>
+        </w:rPr>
+      </w:pPr>
+      <w:r>
+        <w:rPr>
+          <w:lang w:val="en-GB"/>
+        </w:rPr>
+        <w:t>{{ IF $</w:t>
+      </w:r>
+      <w:proofErr w:type="spellStart"/>
+      <w:r>
+        <w:rPr>
+          <w:lang w:val="en-GB"/>
+        </w:rPr>
+        <w:t>test.errorMessage</w:t>
+      </w:r>
+      <w:proofErr w:type="spellEnd"/>
+      <w:r>
+        <w:rPr>
+          <w:lang w:val="en-GB"/>
+        </w:rPr>
+        <w:t xml:space="preserve"> }}</w:t>
+      </w:r>
+    </w:p>
+    <w:p>
+      <w:pPr>
+        <w:rPr>
+          <w:lang w:val="en-GB"/>
+        </w:rPr>
+      </w:pPr>
+      <w:r>
+        <w:rPr>
+          <w:lang w:val="en-GB"/>
+        </w:rPr>
+        <w:t>Error: {{ INS $</w:t>
+      </w:r>
+      <w:proofErr w:type="spellStart"/>
+      <w:r>
+        <w:rPr>
+          <w:lang w:val="en-GB"/>
+        </w:rPr>
+        <w:t>test.errorMessage</w:t>
+      </w:r>
+      <w:proofErr w:type="spellEnd"/>
+      <w:r>
+        <w:rPr>
+          <w:lang w:val="en-GB"/>
+        </w:rPr>
+        <w:t xml:space="preserve"> }}</w:t>
+      </w:r>
+    </w:p>
+    <w:p>
+      <w:pPr>
+        <w:rPr>
+          <w:lang w:val="en-GB"/>
+        </w:rPr>
+      </w:pPr>
+      <w:r>
+        <w:rPr>
+          <w:lang w:val="en-GB"/>
+        </w:rPr>
+        <w:t>{{ END-IF $</w:t>
+      </w:r>
+      <w:proofErr w:type="spellStart"/>
+      <w:r>
+        <w:rPr>
+          <w:lang w:val="en-GB"/>
+        </w:rPr>
+        <w:t>test.errorMessage</w:t>
+      </w:r>
+      <w:proofErr w:type="spellEnd"/>
+      <w:r>
+        <w:rPr>
+          <w:lang w:val="en-GB"/>
+        </w:rPr>
+        <w:t xml:space="preserve"> }}</w:t>
+      </w:r>
+    </w:p>
+    <w:p>
+      <w:pPr>
+        <w:rPr>
+          <w:lang w:val="en-GB"/>
+        </w:rPr>
+      </w:pPr>
+      <w:r>
+        <w:rPr>
+          <w:lang w:val="en-GB"/>
+        </w:rPr>
+        <w:t>{{ IF $</w:t>
+      </w:r>
+      <w:proofErr w:type="spellStart"/>
+      <w:r>
+        <w:rPr>
+          <w:lang w:val="en-GB"/>
+        </w:rPr>
+        <w:t>test.screenshotPath</w:t>
+      </w:r>
+      <w:proofErr w:type="spellEnd"/>
+      <w:r>
+        <w:rPr>
+          <w:lang w:val="en-GB"/>
+        </w:rPr>
+        <w:t xml:space="preserve"> }}</w:t>
+      </w:r>
+    </w:p>
+    <w:p>
+      <w:pPr>
+        <w:rPr>
+          <w:lang w:val="en-GB"/>
+        </w:rPr>
+      </w:pPr>
+      <w:r>
+        <w:rPr>
+          <w:lang w:val="en-GB"/>
+        </w:rPr>
+        <w:t xml:space="preserve">Screenshot </w:t>
+      </w:r>
+      <w:proofErr w:type="spellStart"/>
+      <w:r>
+        <w:rPr>
+          <w:lang w:val="en-GB"/>
+        </w:rPr>
+        <w:t>guardado</w:t>
+      </w:r>
+      <w:proofErr w:type="spellEnd"/>
+      <w:r>
+        <w:rPr>
+          <w:lang w:val="en-GB"/>
+        </w:rPr>
+        <w:t xml:space="preserve"> </w:t>
+      </w:r>
+      <w:proofErr w:type="spellStart"/>
+      <w:r>
+        <w:rPr>
+          <w:lang w:val="en-GB"/>
+        </w:rPr>
+        <w:t>en</w:t>
+      </w:r>
+      <w:proofErr w:type="spellEnd"/>
+      <w:r>
+        <w:rPr>
+          <w:lang w:val="en-GB"/>
+        </w:rPr>
+        <w:t>: {{ INS $</w:t>
+      </w:r>
+      <w:proofErr w:type="spellStart"/>
+      <w:r>
+        <w:rPr>
+          <w:lang w:val="en-GB"/>
+        </w:rPr>
+        <w:t>test.screenshotPath</w:t>
+      </w:r>
+      <w:proofErr w:type="spellEnd"/>
+      <w:r>
+        <w:rPr>
+          <w:lang w:val="en-GB"/>
+        </w:rPr>
+        <w:t xml:space="preserve"> }}</w:t>
+      </w:r>
+    </w:p>
+    <w:p>
+      <w:pPr>
+        <w:rPr>
+          <w:lang w:val="en-GB"/>
+        </w:rPr>
+      </w:pPr>
+      <w:r>
+        <w:rPr>
           <w:lang w:val="en-GB"/>
         </w:rPr>
         <w:lastRenderedPageBreak/>
-        <w:t>{{ END-IF $test.screenshotPath }}</w:t>
-      </w:r>
-    </w:p>
-    <w:p>
-      <w:pPr>
-        <w:rPr>
-          <w:u w:val="single"/>
-          <w:lang w:val="en-GB"/>
-        </w:rPr>
-      </w:pPr>
-      <w:r>
-        <w:rPr>
-          <w:u w:val="single"/>
+        <w:t>{{ END-IF $</w:t>
+      </w:r>
+      <w:proofErr w:type="spellStart"/>
+      <w:r>
+        <w:rPr>
+          <w:lang w:val="en-GB"/>
+        </w:rPr>
+        <w:t>test.screenshotPath</w:t>
+      </w:r>
+      <w:proofErr w:type="spellEnd"/>
+      <w:r>
+        <w:rPr>
+          <w:lang w:val="en-GB"/>
+        </w:rPr>
+        <w:t xml:space="preserve"> }}</w:t>
+      </w:r>
+    </w:p>
+    <w:p>
+      <w:pPr>
+        <w:rPr>
+          <w:lang w:val="en-GB"/>
+        </w:rPr>
+      </w:pPr>
+      <w:r>
+        <w:rPr>
+          <w:lang w:val="en-GB"/>
+        </w:rPr>
+        <w:t>{{ IF $</w:t>
+      </w:r>
+      <w:proofErr w:type="spellStart"/>
+      <w:r>
+        <w:rPr>
+          <w:lang w:val="en-GB"/>
+        </w:rPr>
+        <w:t>test.screenshotImage</w:t>
+      </w:r>
+      <w:proofErr w:type="spellEnd"/>
+      <w:r>
+        <w:rPr>
+          <w:lang w:val="en-GB"/>
+        </w:rPr>
+        <w:t xml:space="preserve"> }}</w:t>
+      </w:r>
+    </w:p>
+    <w:p>
+      <w:pPr>
+        <w:rPr>
+          <w:lang w:val="en-GB"/>
+        </w:rPr>
+      </w:pPr>
+      <w:proofErr w:type="spellStart"/>
+      <w:r>
+        <w:rPr>
+          <w:lang w:val="en-GB"/>
+        </w:rPr>
+        <w:t>Evidencia</w:t>
+      </w:r>
+      <w:proofErr w:type="spellEnd"/>
+      <w:r>
+        <w:rPr>
+          <w:lang w:val="en-GB"/>
+        </w:rPr>
+        <w:t>:</w:t>
+      </w:r>
+    </w:p>
+    <w:p>
+      <w:pPr>
+        <w:rPr>
+          <w:lang w:val="en-GB"/>
+        </w:rPr>
+      </w:pPr>
+      <w:r>
+        <w:rPr>
+          <w:lang w:val="en-GB"/>
+        </w:rPr>
+        <w:t xml:space="preserve">{{ IMAGE </w:t>
+      </w:r>
+      <w:proofErr w:type="spellStart"/>
+      <w:r>
+        <w:rPr>
+          <w:lang w:val="en-GB"/>
+        </w:rPr>
+        <w:t>insertImage</w:t>
+      </w:r>
+      <w:proofErr w:type="spellEnd"/>
+      <w:r>
+        <w:rPr>
+          <w:lang w:val="en-GB"/>
+        </w:rPr>
+        <w:t>($</w:t>
+      </w:r>
+      <w:proofErr w:type="spellStart"/>
+      <w:r>
+        <w:rPr>
+          <w:lang w:val="en-GB"/>
+        </w:rPr>
+        <w:t>test.screenshotImage</w:t>
+      </w:r>
+      <w:proofErr w:type="spellEnd"/>
+      <w:r>
+        <w:rPr>
+          <w:lang w:val="en-GB"/>
+        </w:rPr>
+        <w:t>) }}</w:t>
+      </w:r>
+    </w:p>
+    <w:p>
+      <w:pPr>
+        <w:rPr>
+          <w:lang w:val="en-GB"/>
+        </w:rPr>
+      </w:pPr>
+      <w:r>
+        <w:rPr>
+          <w:lang w:val="en-GB"/>
+        </w:rPr>
+        <w:t>{{ END-IF $</w:t>
+      </w:r>
+      <w:proofErr w:type="spellStart"/>
+      <w:r>
+        <w:rPr>
+          <w:lang w:val="en-GB"/>
+        </w:rPr>
+        <w:t>test.screenshotImage</w:t>
+      </w:r>
+      <w:proofErr w:type="spellEnd"/>
+      <w:r>
+        <w:rPr>
+          <w:lang w:val="en-GB"/>
+        </w:rPr>
+        <w:t xml:space="preserve"> }}</w:t>
+      </w:r>
+    </w:p>
+    <w:p>
+      <w:pPr>
+        <w:rPr>
+          <w:lang w:val="en-GB"/>
+        </w:rPr>
+      </w:pPr>
+      <w:r>
+        <w:rPr>
           <w:lang w:val="en-GB"/>
         </w:rPr>
         <w:t>{{ END-FOR test }}</w:t>
       </w:r>
     </w:p>
     <w:p>
-      <w:r>
-        <w:rPr>
-          <w:u w:val="single"/>
+      <w:pPr>
+        <w:rPr>
+          <w:lang w:val="en-GB"/>
+        </w:rPr>
+      </w:pPr>
+      <w:r>
+        <w:rPr>
+          <w:lang w:val="en-GB"/>
         </w:rPr>
         <w:t>{{ END-FOR suite }}</w:t>
       </w:r>

</xml_diff>

<commit_message>
configuracion screenshot alwwways OK
</commit_message>
<xml_diff>
--- a/src/templates/plantilla-reporte-web.docx
+++ b/src/templates/plantilla-reporte-web.docx
@@ -981,66 +981,651 @@
           <w:szCs w:val="22"/>
           <w:lang w:val="en-GB"/>
         </w:rPr>
+        <w:t xml:space="preserve"> }} </w:t>
+      </w:r>
+      <w:r>
+        <w:rPr>
+          <w:rFonts w:ascii="Segoe UI Emoji" w:hAnsi="Segoe UI Emoji" w:cs="Segoe UI Emoji"/>
+          <w:b/>
+          <w:bCs/>
+          <w:color w:val="000080"/>
+          <w:sz w:val="22"/>
+          <w:szCs w:val="22"/>
+          <w:lang w:val="en-GB"/>
+        </w:rPr>
+        <w:t>📋</w:t>
+      </w:r>
+      <w:r>
+        <w:rPr>
+          <w:b/>
+          <w:bCs/>
+          <w:color w:val="000080"/>
+          <w:sz w:val="22"/>
+          <w:szCs w:val="22"/>
+          <w:lang w:val="en-GB"/>
+        </w:rPr>
+        <w:t xml:space="preserve"> Steps </w:t>
+      </w:r>
+      <w:proofErr w:type="spellStart"/>
+      <w:r>
+        <w:rPr>
+          <w:b/>
+          <w:bCs/>
+          <w:color w:val="000080"/>
+          <w:sz w:val="22"/>
+          <w:szCs w:val="22"/>
+          <w:lang w:val="en-GB"/>
+        </w:rPr>
+        <w:t>Ejecutados</w:t>
+      </w:r>
+      <w:proofErr w:type="spellEnd"/>
+      <w:r>
+        <w:rPr>
+          <w:b/>
+          <w:bCs/>
+          <w:color w:val="000080"/>
+          <w:sz w:val="22"/>
+          <w:szCs w:val="22"/>
+          <w:lang w:val="en-GB"/>
+        </w:rPr>
+        <w:t>:</w:t>
+      </w:r>
+    </w:p>
+    <w:p>
+      <w:pPr>
+        <w:spacing w:after="0"/>
+        <w:ind w:left="142"/>
+        <w:rPr>
+          <w:sz w:val="22"/>
+          <w:szCs w:val="22"/>
+          <w:lang w:val="en-GB"/>
+        </w:rPr>
+      </w:pPr>
+      <w:r>
+        <w:rPr>
+          <w:sz w:val="22"/>
+          <w:szCs w:val="22"/>
+          <w:lang w:val="en-GB"/>
+        </w:rPr>
+        <w:t>{{ FOR step IN $</w:t>
+      </w:r>
+      <w:proofErr w:type="spellStart"/>
+      <w:r>
+        <w:rPr>
+          <w:sz w:val="22"/>
+          <w:szCs w:val="22"/>
+          <w:lang w:val="en-GB"/>
+        </w:rPr>
+        <w:t>test.steps</w:t>
+      </w:r>
+      <w:proofErr w:type="spellEnd"/>
+      <w:r>
+        <w:rPr>
+          <w:sz w:val="22"/>
+          <w:szCs w:val="22"/>
+          <w:lang w:val="en-GB"/>
+        </w:rPr>
         <w:t xml:space="preserve"> }}</w:t>
       </w:r>
-      <w:r>
-        <w:rPr>
-          <w:sz w:val="22"/>
-          <w:szCs w:val="22"/>
-          <w:lang w:val="en-GB"/>
+    </w:p>
+    <w:p>
+      <w:pPr>
+        <w:spacing w:after="0"/>
+        <w:ind w:left="142"/>
+        <w:rPr>
+          <w:b/>
+          <w:bCs/>
+          <w:color w:val="000080"/>
+          <w:sz w:val="22"/>
+          <w:szCs w:val="22"/>
+          <w:lang w:val="en-GB"/>
+        </w:rPr>
+      </w:pPr>
+      <w:r>
+        <w:rPr>
+          <w:b/>
+          <w:bCs/>
+          <w:color w:val="000080"/>
+          <w:sz w:val="22"/>
+          <w:szCs w:val="22"/>
+          <w:lang w:val="en-GB"/>
+        </w:rPr>
+        <w:t>{{ INS $</w:t>
+      </w:r>
+      <w:proofErr w:type="spellStart"/>
+      <w:r>
+        <w:rPr>
+          <w:b/>
+          <w:bCs/>
+          <w:color w:val="000080"/>
+          <w:sz w:val="22"/>
+          <w:szCs w:val="22"/>
+          <w:lang w:val="en-GB"/>
+        </w:rPr>
+        <w:t>step.displayText</w:t>
+      </w:r>
+      <w:proofErr w:type="spellEnd"/>
+      <w:r>
+        <w:rPr>
+          <w:b/>
+          <w:bCs/>
+          <w:color w:val="000080"/>
+          <w:sz w:val="22"/>
+          <w:szCs w:val="22"/>
+          <w:lang w:val="en-GB"/>
+        </w:rPr>
+        <w:t xml:space="preserve"> }}</w:t>
+      </w:r>
+    </w:p>
+    <w:p>
+      <w:pPr>
+        <w:spacing w:after="0"/>
+        <w:ind w:left="142"/>
+        <w:rPr>
+          <w:sz w:val="22"/>
+          <w:szCs w:val="22"/>
+          <w:lang w:val="en-GB"/>
+        </w:rPr>
+      </w:pPr>
+      <w:r>
+        <w:rPr>
+          <w:sz w:val="22"/>
+          <w:szCs w:val="22"/>
+          <w:lang w:val="en-GB"/>
+        </w:rPr>
+        <w:t>{{ IF $</w:t>
+      </w:r>
+      <w:proofErr w:type="spellStart"/>
+      <w:r>
+        <w:rPr>
+          <w:sz w:val="22"/>
+          <w:szCs w:val="22"/>
+          <w:lang w:val="en-GB"/>
+        </w:rPr>
+        <w:t>step.screenshotImage</w:t>
+      </w:r>
+      <w:proofErr w:type="spellEnd"/>
+      <w:r>
+        <w:rPr>
+          <w:sz w:val="22"/>
+          <w:szCs w:val="22"/>
+          <w:lang w:val="en-GB"/>
+        </w:rPr>
+        <w:t xml:space="preserve"> }}</w:t>
+      </w:r>
+    </w:p>
+    <w:p>
+      <w:pPr>
+        <w:spacing w:after="0"/>
+        <w:ind w:left="142"/>
+        <w:rPr>
+          <w:sz w:val="22"/>
+          <w:szCs w:val="22"/>
+          <w:lang w:val="en-GB"/>
+        </w:rPr>
+      </w:pPr>
+      <w:r>
+        <w:rPr>
+          <w:sz w:val="22"/>
+          <w:szCs w:val="22"/>
+          <w:lang w:val="en-GB"/>
+        </w:rPr>
+        <w:t xml:space="preserve">{{ IMAGE </w:t>
+      </w:r>
+      <w:proofErr w:type="spellStart"/>
+      <w:r>
+        <w:rPr>
+          <w:sz w:val="22"/>
+          <w:szCs w:val="22"/>
+          <w:lang w:val="en-GB"/>
+        </w:rPr>
+        <w:t>insertImage</w:t>
+      </w:r>
+      <w:proofErr w:type="spellEnd"/>
+      <w:r>
+        <w:rPr>
+          <w:sz w:val="22"/>
+          <w:szCs w:val="22"/>
+          <w:lang w:val="en-GB"/>
+        </w:rPr>
+        <w:t>($</w:t>
+      </w:r>
+      <w:proofErr w:type="spellStart"/>
+      <w:r>
+        <w:rPr>
+          <w:sz w:val="22"/>
+          <w:szCs w:val="22"/>
+          <w:lang w:val="en-GB"/>
+        </w:rPr>
+        <w:t>step.screenshotImage</w:t>
+      </w:r>
+      <w:proofErr w:type="spellEnd"/>
+      <w:r>
+        <w:rPr>
+          <w:sz w:val="22"/>
+          <w:szCs w:val="22"/>
+          <w:lang w:val="en-GB"/>
+        </w:rPr>
+        <w:t>) }}</w:t>
+      </w:r>
+    </w:p>
+    <w:p>
+      <w:pPr>
+        <w:spacing w:after="0"/>
+        <w:ind w:left="142"/>
+        <w:rPr>
+          <w:sz w:val="22"/>
+          <w:szCs w:val="22"/>
+          <w:lang w:val="en-GB"/>
+        </w:rPr>
+      </w:pPr>
+    </w:p>
+    <w:p>
+      <w:pPr>
+        <w:spacing w:after="0"/>
+        <w:ind w:left="142"/>
+        <w:rPr>
+          <w:sz w:val="22"/>
+          <w:szCs w:val="22"/>
+          <w:lang w:val="en-GB"/>
+        </w:rPr>
+      </w:pPr>
+      <w:r>
+        <w:rPr>
+          <w:sz w:val="22"/>
+          <w:szCs w:val="22"/>
+          <w:lang w:val="en-GB"/>
+        </w:rPr>
+        <w:t>{{ END-IF $</w:t>
+      </w:r>
+      <w:proofErr w:type="spellStart"/>
+      <w:r>
+        <w:rPr>
+          <w:sz w:val="22"/>
+          <w:szCs w:val="22"/>
+          <w:lang w:val="en-GB"/>
+        </w:rPr>
+        <w:t>step.screenshotImage</w:t>
+      </w:r>
+      <w:proofErr w:type="spellEnd"/>
+      <w:r>
+        <w:rPr>
+          <w:sz w:val="22"/>
+          <w:szCs w:val="22"/>
+          <w:lang w:val="en-GB"/>
+        </w:rPr>
+        <w:t xml:space="preserve"> }}</w:t>
+      </w:r>
+    </w:p>
+    <w:p>
+      <w:pPr>
+        <w:spacing w:after="0"/>
+        <w:ind w:left="142"/>
+        <w:rPr>
+          <w:sz w:val="22"/>
+          <w:szCs w:val="22"/>
+          <w:lang w:val="en-GB"/>
+        </w:rPr>
+      </w:pPr>
+      <w:r>
+        <w:rPr>
+          <w:sz w:val="22"/>
+          <w:szCs w:val="22"/>
+          <w:lang w:val="en-GB"/>
+        </w:rPr>
+        <w:t>{{ END-FOR step }}</w:t>
+      </w:r>
+    </w:p>
+    <w:p>
+      <w:pPr>
+        <w:spacing w:after="0"/>
+        <w:ind w:left="142"/>
+        <w:rPr>
+          <w:sz w:val="22"/>
+          <w:szCs w:val="22"/>
+          <w:lang w:val="en-GB"/>
+        </w:rPr>
+      </w:pPr>
+      <w:r>
+        <w:rPr>
+          <w:sz w:val="22"/>
+          <w:szCs w:val="22"/>
+          <w:lang w:val="en-GB"/>
+        </w:rPr>
+        <w:t>{{ END-IF $</w:t>
+      </w:r>
+      <w:proofErr w:type="spellStart"/>
+      <w:r>
+        <w:rPr>
+          <w:sz w:val="22"/>
+          <w:szCs w:val="22"/>
+          <w:lang w:val="en-GB"/>
+        </w:rPr>
+        <w:t>test.steps</w:t>
+      </w:r>
+      <w:proofErr w:type="spellEnd"/>
+      <w:r>
+        <w:rPr>
+          <w:sz w:val="22"/>
+          <w:szCs w:val="22"/>
+          <w:lang w:val="en-GB"/>
+        </w:rPr>
+        <w:t xml:space="preserve"> }}</w:t>
+      </w:r>
+    </w:p>
+    <w:p>
+      <w:pPr>
+        <w:spacing w:after="0"/>
+        <w:ind w:left="142"/>
+        <w:rPr>
+          <w:sz w:val="22"/>
+          <w:szCs w:val="22"/>
+        </w:rPr>
+      </w:pPr>
+      <w:r>
+        <w:rPr>
+          <w:sz w:val="22"/>
+          <w:szCs w:val="22"/>
+        </w:rPr>
+        <w:t>{{ IF $</w:t>
+      </w:r>
+      <w:proofErr w:type="spellStart"/>
+      <w:r>
+        <w:rPr>
+          <w:sz w:val="22"/>
+          <w:szCs w:val="22"/>
+        </w:rPr>
+        <w:t>test.errorMessage</w:t>
+      </w:r>
+      <w:proofErr w:type="spellEnd"/>
+      <w:r>
+        <w:rPr>
+          <w:sz w:val="22"/>
+          <w:szCs w:val="22"/>
+        </w:rPr>
+        <w:t xml:space="preserve"> }}</w:t>
+      </w:r>
+    </w:p>
+    <w:p>
+      <w:pPr>
+        <w:spacing w:after="0"/>
+        <w:ind w:left="142"/>
+        <w:rPr>
+          <w:color w:val="FF0000"/>
+          <w:sz w:val="22"/>
+          <w:szCs w:val="22"/>
+        </w:rPr>
+      </w:pPr>
+      <w:r>
+        <w:rPr>
+          <w:rFonts w:ascii="Segoe UI Emoji" w:hAnsi="Segoe UI Emoji" w:cs="Segoe UI Emoji"/>
+          <w:b/>
+          <w:bCs/>
+          <w:sz w:val="22"/>
+          <w:szCs w:val="22"/>
+        </w:rPr>
+        <w:t>❌</w:t>
+      </w:r>
+      <w:r>
+        <w:rPr>
+          <w:b/>
+          <w:bCs/>
+          <w:sz w:val="22"/>
+          <w:szCs w:val="22"/>
         </w:rPr>
         <w:t xml:space="preserve"> </w:t>
       </w:r>
       <w:r>
         <w:rPr>
+          <w:b/>
+          <w:bCs/>
+          <w:color w:val="FF0000"/>
+          <w:sz w:val="22"/>
+          <w:szCs w:val="22"/>
+        </w:rPr>
+        <w:t>Mensaje de</w:t>
+      </w:r>
+      <w:r>
+        <w:rPr>
+          <w:color w:val="FF0000"/>
+          <w:sz w:val="22"/>
+          <w:szCs w:val="22"/>
+        </w:rPr>
+        <w:t xml:space="preserve"> </w:t>
+      </w:r>
+      <w:r>
+        <w:rPr>
+          <w:b/>
+          <w:bCs/>
+          <w:color w:val="FF0000"/>
+          <w:sz w:val="22"/>
+          <w:szCs w:val="22"/>
+        </w:rPr>
+        <w:t>Error</w:t>
+      </w:r>
+      <w:r>
+        <w:rPr>
+          <w:color w:val="FF0000"/>
+          <w:sz w:val="22"/>
+          <w:szCs w:val="22"/>
+        </w:rPr>
+        <w:t xml:space="preserve">: </w:t>
+      </w:r>
+    </w:p>
+    <w:p>
+      <w:pPr>
+        <w:spacing w:after="0"/>
+        <w:ind w:left="142"/>
+        <w:rPr>
+          <w:rFonts w:ascii="Consolas" w:hAnsi="Consolas"/>
+          <w:b/>
+          <w:bCs/>
+          <w:color w:val="3A3A3A" w:themeColor="background2" w:themeShade="40"/>
+          <w:sz w:val="20"/>
+          <w:szCs w:val="20"/>
+          <w:lang w:val="en-GB"/>
+        </w:rPr>
+      </w:pPr>
+      <w:r>
+        <w:rPr>
+          <w:rFonts w:ascii="Consolas" w:hAnsi="Consolas"/>
+          <w:b/>
+          <w:bCs/>
+          <w:color w:val="3A3A3A" w:themeColor="background2" w:themeShade="40"/>
+          <w:sz w:val="20"/>
+          <w:szCs w:val="20"/>
+          <w:lang w:val="en-GB"/>
+        </w:rPr>
+        <w:t>{{ INS $</w:t>
+      </w:r>
+      <w:proofErr w:type="spellStart"/>
+      <w:r>
+        <w:rPr>
+          <w:rFonts w:ascii="Consolas" w:hAnsi="Consolas"/>
+          <w:b/>
+          <w:bCs/>
+          <w:color w:val="3A3A3A" w:themeColor="background2" w:themeShade="40"/>
+          <w:sz w:val="20"/>
+          <w:szCs w:val="20"/>
+          <w:lang w:val="en-GB"/>
+        </w:rPr>
+        <w:t>test.errorMessage</w:t>
+      </w:r>
+      <w:proofErr w:type="spellEnd"/>
+      <w:r>
+        <w:rPr>
+          <w:rFonts w:ascii="Consolas" w:hAnsi="Consolas"/>
+          <w:b/>
+          <w:bCs/>
+          <w:color w:val="3A3A3A" w:themeColor="background2" w:themeShade="40"/>
+          <w:sz w:val="20"/>
+          <w:szCs w:val="20"/>
+          <w:lang w:val="en-GB"/>
+        </w:rPr>
+        <w:t xml:space="preserve"> }}</w:t>
+      </w:r>
+    </w:p>
+    <w:p>
+      <w:pPr>
+        <w:spacing w:after="0"/>
+        <w:ind w:left="142"/>
+        <w:rPr>
+          <w:sz w:val="22"/>
+          <w:szCs w:val="22"/>
+          <w:lang w:val="en-GB"/>
+        </w:rPr>
+      </w:pPr>
+      <w:r>
+        <w:rPr>
+          <w:sz w:val="22"/>
+          <w:szCs w:val="22"/>
+          <w:lang w:val="en-GB"/>
+        </w:rPr>
+        <w:t>{{ END-IF $</w:t>
+      </w:r>
+      <w:proofErr w:type="spellStart"/>
+      <w:r>
+        <w:rPr>
+          <w:sz w:val="22"/>
+          <w:szCs w:val="22"/>
+          <w:lang w:val="en-GB"/>
+        </w:rPr>
+        <w:t>test.errorMessage</w:t>
+      </w:r>
+      <w:proofErr w:type="spellEnd"/>
+      <w:r>
+        <w:rPr>
+          <w:sz w:val="22"/>
+          <w:szCs w:val="22"/>
+          <w:lang w:val="en-GB"/>
+        </w:rPr>
+        <w:t xml:space="preserve"> }}</w:t>
+      </w:r>
+    </w:p>
+    <w:p>
+      <w:pPr>
+        <w:spacing w:after="0"/>
+        <w:ind w:left="142"/>
+        <w:rPr>
+          <w:sz w:val="22"/>
+          <w:szCs w:val="22"/>
+          <w:lang w:val="en-GB"/>
+        </w:rPr>
+      </w:pPr>
+      <w:r>
+        <w:rPr>
+          <w:sz w:val="22"/>
+          <w:szCs w:val="22"/>
+          <w:lang w:val="en-GB"/>
+        </w:rPr>
+        <w:t>{{ IF $</w:t>
+      </w:r>
+      <w:proofErr w:type="spellStart"/>
+      <w:r>
+        <w:rPr>
+          <w:sz w:val="22"/>
+          <w:szCs w:val="22"/>
+          <w:lang w:val="en-GB"/>
+        </w:rPr>
+        <w:t>test.screenshotImage</w:t>
+      </w:r>
+      <w:proofErr w:type="spellEnd"/>
+      <w:r>
+        <w:rPr>
+          <w:sz w:val="22"/>
+          <w:szCs w:val="22"/>
+          <w:lang w:val="en-GB"/>
+        </w:rPr>
+        <w:t xml:space="preserve"> }}</w:t>
+      </w:r>
+    </w:p>
+    <w:p>
+      <w:pPr>
+        <w:spacing w:after="0"/>
+        <w:ind w:left="142"/>
+        <w:rPr>
+          <w:sz w:val="22"/>
+          <w:szCs w:val="22"/>
+          <w:lang w:val="en-GB"/>
+        </w:rPr>
+      </w:pPr>
+      <w:r>
+        <w:rPr>
           <w:rFonts w:ascii="Segoe UI Emoji" w:hAnsi="Segoe UI Emoji" w:cs="Segoe UI Emoji"/>
-          <w:b/>
-          <w:bCs/>
-          <w:color w:val="000080"/>
-          <w:sz w:val="22"/>
-          <w:szCs w:val="22"/>
-          <w:lang w:val="en-GB"/>
-        </w:rPr>
-        <w:t>📋</w:t>
-      </w:r>
-      <w:r>
-        <w:rPr>
-          <w:b/>
-          <w:bCs/>
-          <w:color w:val="000080"/>
-          <w:sz w:val="22"/>
-          <w:szCs w:val="22"/>
-          <w:lang w:val="en-GB"/>
-        </w:rPr>
-        <w:t xml:space="preserve"> Steps </w:t>
+          <w:sz w:val="22"/>
+          <w:szCs w:val="22"/>
+          <w:lang w:val="en-GB"/>
+        </w:rPr>
+        <w:t>📸</w:t>
+      </w:r>
+      <w:r>
+        <w:rPr>
+          <w:sz w:val="22"/>
+          <w:szCs w:val="22"/>
+          <w:lang w:val="en-GB"/>
+        </w:rPr>
+        <w:t xml:space="preserve"> Screenshot Final:</w:t>
+      </w:r>
+    </w:p>
+    <w:p>
+      <w:pPr>
+        <w:spacing w:after="0"/>
+        <w:ind w:left="142"/>
+        <w:rPr>
+          <w:sz w:val="22"/>
+          <w:szCs w:val="22"/>
+          <w:lang w:val="en-GB"/>
+        </w:rPr>
+      </w:pPr>
+      <w:r>
+        <w:rPr>
+          <w:sz w:val="22"/>
+          <w:szCs w:val="22"/>
+          <w:lang w:val="en-GB"/>
+        </w:rPr>
+        <w:lastRenderedPageBreak/>
+        <w:t xml:space="preserve">{{ IMAGE </w:t>
       </w:r>
       <w:proofErr w:type="spellStart"/>
       <w:r>
         <w:rPr>
-          <w:b/>
-          <w:bCs/>
-          <w:color w:val="000080"/>
-          <w:sz w:val="22"/>
-          <w:szCs w:val="22"/>
-          <w:lang w:val="en-GB"/>
-        </w:rPr>
-        <w:t>Ejecutados</w:t>
+          <w:sz w:val="22"/>
+          <w:szCs w:val="22"/>
+          <w:lang w:val="en-GB"/>
+        </w:rPr>
+        <w:t>insertImage</w:t>
       </w:r>
       <w:proofErr w:type="spellEnd"/>
       <w:r>
         <w:rPr>
-          <w:b/>
-          <w:bCs/>
-          <w:color w:val="000080"/>
-          <w:sz w:val="22"/>
-          <w:szCs w:val="22"/>
-          <w:lang w:val="en-GB"/>
-        </w:rPr>
-        <w:t>:</w:t>
-      </w:r>
-    </w:p>
-    <w:p>
-      <w:pPr>
+          <w:sz w:val="22"/>
+          <w:szCs w:val="22"/>
+          <w:lang w:val="en-GB"/>
+        </w:rPr>
+        <w:t>($</w:t>
+      </w:r>
+      <w:proofErr w:type="spellStart"/>
+      <w:r>
+        <w:rPr>
+          <w:sz w:val="22"/>
+          <w:szCs w:val="22"/>
+          <w:lang w:val="en-GB"/>
+        </w:rPr>
+        <w:t>test.screenshotImage</w:t>
+      </w:r>
+      <w:proofErr w:type="spellEnd"/>
+      <w:r>
+        <w:rPr>
+          <w:sz w:val="22"/>
+          <w:szCs w:val="22"/>
+          <w:lang w:val="en-GB"/>
+        </w:rPr>
+        <w:t>) }}</w:t>
+      </w:r>
+    </w:p>
+    <w:p>
+      <w:pPr>
+        <w:spacing w:after="0"/>
         <w:ind w:left="142"/>
         <w:rPr>
           <w:sz w:val="22"/>
@@ -1054,7 +1639,7 @@
           <w:szCs w:val="22"/>
           <w:lang w:val="en-GB"/>
         </w:rPr>
-        <w:t>{{ FOR step IN $</w:t>
+        <w:t>{{ END-IF $</w:t>
       </w:r>
       <w:proofErr w:type="spellStart"/>
       <w:r>
@@ -1063,7 +1648,7 @@
           <w:szCs w:val="22"/>
           <w:lang w:val="en-GB"/>
         </w:rPr>
-        <w:t>test.steps</w:t>
+        <w:t>test.screenshotImage</w:t>
       </w:r>
       <w:proofErr w:type="spellEnd"/>
       <w:r>
@@ -1072,532 +1657,53 @@
           <w:szCs w:val="22"/>
           <w:lang w:val="en-GB"/>
         </w:rPr>
-        <w:t xml:space="preserve"> }}{{ INS $</w:t>
-      </w:r>
-      <w:proofErr w:type="spellStart"/>
-      <w:r>
-        <w:rPr>
-          <w:sz w:val="22"/>
-          <w:szCs w:val="22"/>
-          <w:lang w:val="en-GB"/>
-        </w:rPr>
-        <w:t>step.displayText</w:t>
-      </w:r>
-      <w:proofErr w:type="spellEnd"/>
-      <w:r>
-        <w:rPr>
-          <w:sz w:val="22"/>
-          <w:szCs w:val="22"/>
-          <w:lang w:val="en-GB"/>
-        </w:rPr>
-        <w:t xml:space="preserve"> }} </w:t>
-      </w:r>
-      <w:r>
-        <w:rPr>
-          <w:sz w:val="22"/>
-          <w:szCs w:val="22"/>
-          <w:lang w:val="en-GB"/>
-        </w:rPr>
-        <w:br/>
-        <w:t>{{ END-FOR step }} {{ END-IF $</w:t>
-      </w:r>
-      <w:proofErr w:type="spellStart"/>
-      <w:r>
-        <w:rPr>
-          <w:sz w:val="22"/>
-          <w:szCs w:val="22"/>
-          <w:lang w:val="en-GB"/>
-        </w:rPr>
-        <w:t>test.steps</w:t>
-      </w:r>
-      <w:proofErr w:type="spellEnd"/>
-      <w:r>
-        <w:rPr>
-          <w:sz w:val="22"/>
-          <w:szCs w:val="22"/>
-          <w:lang w:val="en-GB"/>
-        </w:rPr>
         <w:t xml:space="preserve"> }}</w:t>
       </w:r>
-      <w:r>
-        <w:rPr>
-          <w:sz w:val="22"/>
-          <w:szCs w:val="22"/>
-          <w:lang w:val="en-GB"/>
-        </w:rPr>
-        <w:br/>
-      </w:r>
-    </w:p>
-    <w:p>
-      <w:pPr>
-        <w:ind w:left="142"/>
-        <w:rPr>
-          <w:sz w:val="22"/>
-          <w:szCs w:val="22"/>
-          <w:lang w:val="en-GB"/>
-        </w:rPr>
-      </w:pPr>
-      <w:r>
-        <w:rPr>
-          <w:sz w:val="22"/>
-          <w:szCs w:val="22"/>
-          <w:lang w:val="en-GB"/>
-        </w:rPr>
-        <w:t>{{ IF $</w:t>
-      </w:r>
-      <w:proofErr w:type="spellStart"/>
-      <w:r>
-        <w:rPr>
-          <w:sz w:val="22"/>
-          <w:szCs w:val="22"/>
-          <w:lang w:val="en-GB"/>
-        </w:rPr>
-        <w:t>test.errorMessage</w:t>
-      </w:r>
-      <w:proofErr w:type="spellEnd"/>
-      <w:r>
-        <w:rPr>
-          <w:sz w:val="22"/>
-          <w:szCs w:val="22"/>
-          <w:lang w:val="en-GB"/>
-        </w:rPr>
-        <w:t xml:space="preserve"> }}</w:t>
-      </w:r>
-    </w:p>
-    <w:p>
-      <w:pPr>
-        <w:ind w:left="142"/>
-        <w:rPr>
-          <w:sz w:val="22"/>
-          <w:szCs w:val="22"/>
-          <w:lang w:val="en-GB"/>
-        </w:rPr>
-      </w:pPr>
-      <w:r>
-        <w:rPr>
-          <w:b/>
-          <w:bCs/>
-          <w:color w:val="0F9ED5" w:themeColor="accent4"/>
-          <w:sz w:val="22"/>
-          <w:szCs w:val="22"/>
-          <w:lang w:val="en-GB"/>
-        </w:rPr>
-        <w:t>Error</w:t>
-      </w:r>
-      <w:r>
-        <w:rPr>
-          <w:b/>
-          <w:bCs/>
-          <w:color w:val="0F9ED5" w:themeColor="accent4"/>
-          <w:sz w:val="22"/>
-          <w:szCs w:val="22"/>
-          <w:lang w:val="en-GB"/>
-        </w:rPr>
-        <w:t>:</w:t>
-      </w:r>
-      <w:r>
-        <w:rPr>
-          <w:sz w:val="22"/>
-          <w:szCs w:val="22"/>
-          <w:lang w:val="en-GB"/>
-        </w:rPr>
-        <w:t xml:space="preserve"> {{ INS $</w:t>
-      </w:r>
-      <w:proofErr w:type="spellStart"/>
-      <w:r>
-        <w:rPr>
-          <w:sz w:val="22"/>
-          <w:szCs w:val="22"/>
-          <w:lang w:val="en-GB"/>
-        </w:rPr>
-        <w:t>test.errorMessage</w:t>
-      </w:r>
-      <w:proofErr w:type="spellEnd"/>
-      <w:r>
-        <w:rPr>
-          <w:sz w:val="22"/>
-          <w:szCs w:val="22"/>
-          <w:lang w:val="en-GB"/>
-        </w:rPr>
-        <w:t xml:space="preserve"> }}</w:t>
-      </w:r>
-    </w:p>
-    <w:p>
-      <w:pPr>
-        <w:ind w:left="142"/>
-        <w:rPr>
-          <w:sz w:val="22"/>
-          <w:szCs w:val="22"/>
-          <w:lang w:val="en-GB"/>
-        </w:rPr>
-      </w:pPr>
-      <w:r>
-        <w:rPr>
-          <w:sz w:val="22"/>
-          <w:szCs w:val="22"/>
-          <w:lang w:val="en-GB"/>
-        </w:rPr>
-        <w:t>{{ END-IF $</w:t>
-      </w:r>
-      <w:proofErr w:type="spellStart"/>
-      <w:r>
-        <w:rPr>
-          <w:sz w:val="22"/>
-          <w:szCs w:val="22"/>
-          <w:lang w:val="en-GB"/>
-        </w:rPr>
-        <w:t>test.errorMessage</w:t>
-      </w:r>
-      <w:proofErr w:type="spellEnd"/>
-      <w:r>
-        <w:rPr>
-          <w:sz w:val="22"/>
-          <w:szCs w:val="22"/>
-          <w:lang w:val="en-GB"/>
-        </w:rPr>
-        <w:t xml:space="preserve"> }}</w:t>
-      </w:r>
-    </w:p>
-    <w:p>
-      <w:pPr>
-        <w:ind w:left="142"/>
-        <w:rPr>
-          <w:sz w:val="22"/>
-          <w:szCs w:val="22"/>
-          <w:lang w:val="en-GB"/>
-        </w:rPr>
-      </w:pPr>
-      <w:r>
-        <w:rPr>
-          <w:sz w:val="22"/>
-          <w:szCs w:val="22"/>
-          <w:lang w:val="en-GB"/>
-        </w:rPr>
-        <w:t>{{ IF $</w:t>
-      </w:r>
-      <w:proofErr w:type="spellStart"/>
-      <w:r>
-        <w:rPr>
-          <w:sz w:val="22"/>
-          <w:szCs w:val="22"/>
-          <w:lang w:val="en-GB"/>
-        </w:rPr>
-        <w:t>test.screenshotPath</w:t>
-      </w:r>
-      <w:proofErr w:type="spellEnd"/>
-      <w:r>
-        <w:rPr>
-          <w:sz w:val="22"/>
-          <w:szCs w:val="22"/>
-          <w:lang w:val="en-GB"/>
-        </w:rPr>
-        <w:t xml:space="preserve"> }}</w:t>
-      </w:r>
-    </w:p>
-    <w:p>
-      <w:pPr>
-        <w:ind w:left="142"/>
-        <w:rPr>
-          <w:sz w:val="22"/>
-          <w:szCs w:val="22"/>
-          <w:lang w:val="en-GB"/>
-        </w:rPr>
-      </w:pPr>
-      <w:r>
-        <w:rPr>
-          <w:b/>
-          <w:bCs/>
-          <w:color w:val="0F9ED5" w:themeColor="accent4"/>
-          <w:sz w:val="22"/>
-          <w:szCs w:val="22"/>
-          <w:lang w:val="en-GB"/>
-        </w:rPr>
-        <w:t xml:space="preserve">Screenshot </w:t>
-      </w:r>
-      <w:proofErr w:type="spellStart"/>
-      <w:r>
-        <w:rPr>
-          <w:b/>
-          <w:bCs/>
-          <w:color w:val="0F9ED5" w:themeColor="accent4"/>
-          <w:sz w:val="22"/>
-          <w:szCs w:val="22"/>
-          <w:lang w:val="en-GB"/>
-        </w:rPr>
-        <w:t>guardado</w:t>
-      </w:r>
-      <w:proofErr w:type="spellEnd"/>
-      <w:r>
-        <w:rPr>
-          <w:b/>
-          <w:bCs/>
-          <w:color w:val="0F9ED5" w:themeColor="accent4"/>
-          <w:sz w:val="22"/>
-          <w:szCs w:val="22"/>
-          <w:lang w:val="en-GB"/>
-        </w:rPr>
-        <w:t xml:space="preserve"> </w:t>
-      </w:r>
-      <w:proofErr w:type="spellStart"/>
-      <w:r>
-        <w:rPr>
-          <w:b/>
-          <w:bCs/>
-          <w:color w:val="0F9ED5" w:themeColor="accent4"/>
-          <w:sz w:val="22"/>
-          <w:szCs w:val="22"/>
-          <w:lang w:val="en-GB"/>
-        </w:rPr>
-        <w:t>en</w:t>
-      </w:r>
-      <w:proofErr w:type="spellEnd"/>
-      <w:r>
-        <w:rPr>
-          <w:b/>
-          <w:bCs/>
-          <w:color w:val="0F9ED5" w:themeColor="accent4"/>
-          <w:sz w:val="22"/>
-          <w:szCs w:val="22"/>
-          <w:lang w:val="en-GB"/>
-        </w:rPr>
-        <w:t>:</w:t>
-      </w:r>
-      <w:r>
-        <w:rPr>
-          <w:sz w:val="22"/>
-          <w:szCs w:val="22"/>
-          <w:lang w:val="en-GB"/>
-        </w:rPr>
-        <w:t xml:space="preserve"> {{ INS $</w:t>
-      </w:r>
-      <w:proofErr w:type="spellStart"/>
-      <w:r>
-        <w:rPr>
-          <w:sz w:val="22"/>
-          <w:szCs w:val="22"/>
-          <w:lang w:val="en-GB"/>
-        </w:rPr>
-        <w:t>test.screenshotPath</w:t>
-      </w:r>
-      <w:proofErr w:type="spellEnd"/>
-      <w:r>
-        <w:rPr>
-          <w:sz w:val="22"/>
-          <w:szCs w:val="22"/>
-          <w:lang w:val="en-GB"/>
-        </w:rPr>
-        <w:t xml:space="preserve"> }}</w:t>
-      </w:r>
-    </w:p>
-    <w:p>
-      <w:pPr>
-        <w:ind w:left="142"/>
-        <w:rPr>
-          <w:sz w:val="22"/>
-          <w:szCs w:val="22"/>
-          <w:lang w:val="en-GB"/>
-        </w:rPr>
-      </w:pPr>
-      <w:r>
-        <w:rPr>
-          <w:sz w:val="22"/>
-          <w:szCs w:val="22"/>
-          <w:lang w:val="en-GB"/>
-        </w:rPr>
-        <w:t>{{ END-IF $</w:t>
-      </w:r>
-      <w:proofErr w:type="spellStart"/>
-      <w:r>
-        <w:rPr>
-          <w:sz w:val="22"/>
-          <w:szCs w:val="22"/>
-          <w:lang w:val="en-GB"/>
-        </w:rPr>
-        <w:t>test.screenshotPath</w:t>
-      </w:r>
-      <w:proofErr w:type="spellEnd"/>
-      <w:r>
-        <w:rPr>
-          <w:sz w:val="22"/>
-          <w:szCs w:val="22"/>
-          <w:lang w:val="en-GB"/>
-        </w:rPr>
-        <w:t xml:space="preserve"> }}</w:t>
-      </w:r>
-    </w:p>
-    <w:p>
-      <w:pPr>
-        <w:ind w:left="142"/>
-        <w:rPr>
-          <w:sz w:val="22"/>
-          <w:szCs w:val="22"/>
-          <w:lang w:val="en-GB"/>
-        </w:rPr>
-      </w:pPr>
-      <w:r>
-        <w:rPr>
-          <w:sz w:val="22"/>
-          <w:szCs w:val="22"/>
-          <w:lang w:val="en-GB"/>
-        </w:rPr>
-        <w:t>{{ IF $</w:t>
-      </w:r>
-      <w:proofErr w:type="spellStart"/>
-      <w:r>
-        <w:rPr>
-          <w:sz w:val="22"/>
-          <w:szCs w:val="22"/>
-          <w:lang w:val="en-GB"/>
-        </w:rPr>
-        <w:t>test.screenshotImage</w:t>
-      </w:r>
-      <w:proofErr w:type="spellEnd"/>
-      <w:r>
-        <w:rPr>
-          <w:sz w:val="22"/>
-          <w:szCs w:val="22"/>
-          <w:lang w:val="en-GB"/>
-        </w:rPr>
-        <w:t xml:space="preserve"> }}</w:t>
-      </w:r>
-    </w:p>
-    <w:p>
-      <w:pPr>
-        <w:ind w:left="142"/>
-        <w:rPr>
-          <w:b/>
-          <w:bCs/>
-          <w:color w:val="0F9ED5" w:themeColor="accent4"/>
-          <w:sz w:val="22"/>
-          <w:szCs w:val="22"/>
-          <w:lang w:val="en-GB"/>
-        </w:rPr>
-      </w:pPr>
-      <w:proofErr w:type="spellStart"/>
-      <w:r>
-        <w:rPr>
-          <w:b/>
-          <w:bCs/>
-          <w:color w:val="0F9ED5" w:themeColor="accent4"/>
-          <w:sz w:val="22"/>
-          <w:szCs w:val="22"/>
-          <w:lang w:val="en-GB"/>
-        </w:rPr>
-        <w:lastRenderedPageBreak/>
-        <w:t>Evidencia</w:t>
-      </w:r>
-      <w:proofErr w:type="spellEnd"/>
-      <w:r>
-        <w:rPr>
-          <w:b/>
-          <w:bCs/>
-          <w:color w:val="0F9ED5" w:themeColor="accent4"/>
-          <w:sz w:val="22"/>
-          <w:szCs w:val="22"/>
-          <w:lang w:val="en-GB"/>
-        </w:rPr>
-        <w:t>:</w:t>
-      </w:r>
-    </w:p>
-    <w:p>
-      <w:pPr>
-        <w:ind w:left="142"/>
-        <w:rPr>
-          <w:sz w:val="22"/>
-          <w:szCs w:val="22"/>
-          <w:lang w:val="en-GB"/>
-        </w:rPr>
-      </w:pPr>
-      <w:r>
-        <w:rPr>
-          <w:sz w:val="22"/>
-          <w:szCs w:val="22"/>
-          <w:lang w:val="en-GB"/>
-        </w:rPr>
-        <w:t xml:space="preserve">{{ IMAGE </w:t>
-      </w:r>
-      <w:proofErr w:type="spellStart"/>
-      <w:r>
-        <w:rPr>
-          <w:sz w:val="22"/>
-          <w:szCs w:val="22"/>
-          <w:lang w:val="en-GB"/>
-        </w:rPr>
-        <w:t>insertImage</w:t>
-      </w:r>
-      <w:proofErr w:type="spellEnd"/>
-      <w:r>
-        <w:rPr>
-          <w:sz w:val="22"/>
-          <w:szCs w:val="22"/>
-          <w:lang w:val="en-GB"/>
-        </w:rPr>
-        <w:t>($</w:t>
-      </w:r>
-      <w:proofErr w:type="spellStart"/>
-      <w:r>
-        <w:rPr>
-          <w:sz w:val="22"/>
-          <w:szCs w:val="22"/>
-          <w:lang w:val="en-GB"/>
-        </w:rPr>
-        <w:t>test.screenshotImage</w:t>
-      </w:r>
-      <w:proofErr w:type="spellEnd"/>
-      <w:r>
-        <w:rPr>
-          <w:sz w:val="22"/>
-          <w:szCs w:val="22"/>
-          <w:lang w:val="en-GB"/>
-        </w:rPr>
-        <w:t>) }}</w:t>
-      </w:r>
-    </w:p>
-    <w:p>
-      <w:pPr>
-        <w:ind w:left="142"/>
-        <w:rPr>
-          <w:sz w:val="22"/>
-          <w:szCs w:val="22"/>
-          <w:lang w:val="en-GB"/>
-        </w:rPr>
-      </w:pPr>
-      <w:r>
-        <w:rPr>
-          <w:sz w:val="22"/>
-          <w:szCs w:val="22"/>
-          <w:lang w:val="en-GB"/>
-        </w:rPr>
-        <w:t>{{ END-IF $</w:t>
-      </w:r>
-      <w:proofErr w:type="spellStart"/>
-      <w:r>
-        <w:rPr>
-          <w:sz w:val="22"/>
-          <w:szCs w:val="22"/>
-          <w:lang w:val="en-GB"/>
-        </w:rPr>
-        <w:t>test.screenshotImage</w:t>
-      </w:r>
-      <w:proofErr w:type="spellEnd"/>
-      <w:r>
-        <w:rPr>
-          <w:sz w:val="22"/>
-          <w:szCs w:val="22"/>
-          <w:lang w:val="en-GB"/>
-        </w:rPr>
-        <w:t xml:space="preserve"> }}</w:t>
-      </w:r>
-    </w:p>
-    <w:p>
-      <w:pPr>
-        <w:ind w:left="142"/>
-        <w:rPr>
-          <w:sz w:val="22"/>
-          <w:szCs w:val="22"/>
-          <w:lang w:val="en-GB"/>
-        </w:rPr>
-      </w:pPr>
+    </w:p>
+    <w:p>
+      <w:pPr>
+        <w:spacing w:after="0"/>
+        <w:rPr>
+          <w:sz w:val="22"/>
+          <w:szCs w:val="22"/>
+          <w:u w:val="single"/>
+          <w:lang w:val="en-GB"/>
+        </w:rPr>
+      </w:pPr>
+      <w:r>
+        <w:rPr>
+          <w:sz w:val="22"/>
+          <w:szCs w:val="22"/>
+          <w:lang w:val="en-GB"/>
+        </w:rPr>
+        <w:t>───────────────────────────────────────────────────────────────────────────────</w:t>
+      </w:r>
+      <w:r>
+        <w:rPr>
+          <w:sz w:val="22"/>
+          <w:szCs w:val="22"/>
+          <w:lang w:val="en-GB"/>
+        </w:rPr>
+        <w:t>─</w:t>
+      </w:r>
+    </w:p>
+    <w:p>
+      <w:pPr>
+        <w:spacing w:after="0"/>
+        <w:rPr>
+          <w:sz w:val="22"/>
+          <w:szCs w:val="22"/>
+          <w:lang w:val="en-GB"/>
+        </w:rPr>
+      </w:pPr>
+      <w:r>
+        <w:rPr>
+          <w:sz w:val="22"/>
+          <w:szCs w:val="22"/>
+          <w:lang w:val="en-GB"/>
+        </w:rPr>
+        <w:t xml:space="preserve">   </w:t>
+      </w:r>
       <w:r>
         <w:rPr>
           <w:sz w:val="22"/>
@@ -1609,6 +1715,7 @@
     </w:p>
     <w:p>
       <w:pPr>
+        <w:spacing w:after="0"/>
         <w:ind w:left="142"/>
         <w:rPr>
           <w:sz w:val="22"/>

</xml_diff>